<commit_message>
Fixes en informe con varios diagramas
asd
</commit_message>
<xml_diff>
--- a/Documentación/Informe final/Informe.docx
+++ b/Documentación/Informe final/Informe.docx
@@ -408,10 +408,7 @@
       </w:r>
       <w:proofErr w:type="spellEnd"/>
       <w:r>
-        <w:t xml:space="preserve">, Mauro                          </w:t>
-      </w:r>
-      <w:r>
-        <w:t xml:space="preserve">        </w:t>
+        <w:t xml:space="preserve">, Mauro                                  </w:t>
       </w:r>
       <w:r>
         <w:tab/>
@@ -432,6 +429,1731 @@
           <w:szCs w:val="23"/>
         </w:rPr>
         <w:t xml:space="preserve"> </w:t>
+      </w:r>
+    </w:p>
+    <w:p>
+      <w:pPr>
+        <w:rPr>
+          <w:b/>
+          <w:color w:val="42558C"/>
+          <w:sz w:val="28"/>
+          <w:szCs w:val="28"/>
+        </w:rPr>
+      </w:pPr>
+      <w:r>
+        <w:br w:type="page"/>
+      </w:r>
+    </w:p>
+    <w:sdt>
+      <w:sdtPr>
+        <w:rPr>
+          <w:lang w:val="es-ES"/>
+        </w:rPr>
+        <w:id w:val="1122575714"/>
+        <w:docPartObj>
+          <w:docPartGallery w:val="Table of Contents"/>
+          <w:docPartUnique/>
+        </w:docPartObj>
+      </w:sdtPr>
+      <w:sdtEndPr>
+        <w:rPr>
+          <w:rFonts w:ascii="Arial" w:eastAsia="Arial" w:hAnsi="Arial" w:cs="Arial"/>
+          <w:b/>
+          <w:bCs/>
+          <w:color w:val="auto"/>
+          <w:sz w:val="22"/>
+          <w:szCs w:val="22"/>
+        </w:rPr>
+      </w:sdtEndPr>
+      <w:sdtContent>
+        <w:p>
+          <w:pPr>
+            <w:pStyle w:val="TtuloTDC"/>
+          </w:pPr>
+          <w:r>
+            <w:rPr>
+              <w:lang w:val="es-ES"/>
+            </w:rPr>
+            <w:t>Contenido</w:t>
+          </w:r>
+        </w:p>
+        <w:p>
+          <w:pPr>
+            <w:pStyle w:val="TDC1"/>
+            <w:tabs>
+              <w:tab w:val="left" w:pos="440"/>
+              <w:tab w:val="right" w:leader="dot" w:pos="10790"/>
+            </w:tabs>
+            <w:rPr>
+              <w:noProof/>
+            </w:rPr>
+          </w:pPr>
+          <w:r>
+            <w:fldChar w:fldCharType="begin"/>
+          </w:r>
+          <w:r>
+            <w:instrText xml:space="preserve"> TOC \o "1-3" \h \z \u </w:instrText>
+          </w:r>
+          <w:r>
+            <w:fldChar w:fldCharType="separate"/>
+          </w:r>
+          <w:hyperlink w:anchor="_Toc518228227" w:history="1">
+            <w:r>
+              <w:rPr>
+                <w:rStyle w:val="Hipervnculo"/>
+                <w:noProof/>
+              </w:rPr>
+              <w:t>1.</w:t>
+            </w:r>
+            <w:r>
+              <w:rPr>
+                <w:noProof/>
+              </w:rPr>
+              <w:tab/>
+            </w:r>
+            <w:r>
+              <w:rPr>
+                <w:rStyle w:val="Hipervnculo"/>
+                <w:noProof/>
+              </w:rPr>
+              <w:t>Objetivo</w:t>
+            </w:r>
+            <w:r>
+              <w:rPr>
+                <w:noProof/>
+                <w:webHidden/>
+              </w:rPr>
+              <w:tab/>
+            </w:r>
+            <w:r>
+              <w:rPr>
+                <w:noProof/>
+                <w:webHidden/>
+              </w:rPr>
+              <w:fldChar w:fldCharType="begin"/>
+            </w:r>
+            <w:r>
+              <w:rPr>
+                <w:noProof/>
+                <w:webHidden/>
+              </w:rPr>
+              <w:instrText xml:space="preserve"> PAGEREF _Toc518228227 \h </w:instrText>
+            </w:r>
+            <w:r>
+              <w:rPr>
+                <w:noProof/>
+                <w:webHidden/>
+              </w:rPr>
+            </w:r>
+            <w:r>
+              <w:rPr>
+                <w:noProof/>
+                <w:webHidden/>
+              </w:rPr>
+              <w:fldChar w:fldCharType="separate"/>
+            </w:r>
+            <w:r>
+              <w:rPr>
+                <w:noProof/>
+                <w:webHidden/>
+              </w:rPr>
+              <w:t>3</w:t>
+            </w:r>
+            <w:r>
+              <w:rPr>
+                <w:noProof/>
+                <w:webHidden/>
+              </w:rPr>
+              <w:fldChar w:fldCharType="end"/>
+            </w:r>
+          </w:hyperlink>
+        </w:p>
+        <w:p>
+          <w:pPr>
+            <w:pStyle w:val="TDC1"/>
+            <w:tabs>
+              <w:tab w:val="left" w:pos="440"/>
+              <w:tab w:val="right" w:leader="dot" w:pos="10790"/>
+            </w:tabs>
+            <w:rPr>
+              <w:noProof/>
+            </w:rPr>
+          </w:pPr>
+          <w:hyperlink w:anchor="_Toc518228228" w:history="1">
+            <w:r>
+              <w:rPr>
+                <w:rStyle w:val="Hipervnculo"/>
+                <w:noProof/>
+              </w:rPr>
+              <w:t>2.</w:t>
+            </w:r>
+            <w:r>
+              <w:rPr>
+                <w:noProof/>
+              </w:rPr>
+              <w:tab/>
+            </w:r>
+            <w:r>
+              <w:rPr>
+                <w:rStyle w:val="Hipervnculo"/>
+                <w:noProof/>
+              </w:rPr>
+              <w:t>Descripción del Entorno</w:t>
+            </w:r>
+            <w:r>
+              <w:rPr>
+                <w:noProof/>
+                <w:webHidden/>
+              </w:rPr>
+              <w:tab/>
+            </w:r>
+            <w:r>
+              <w:rPr>
+                <w:noProof/>
+                <w:webHidden/>
+              </w:rPr>
+              <w:fldChar w:fldCharType="begin"/>
+            </w:r>
+            <w:r>
+              <w:rPr>
+                <w:noProof/>
+                <w:webHidden/>
+              </w:rPr>
+              <w:instrText xml:space="preserve"> PAGEREF _Toc518228228 \h </w:instrText>
+            </w:r>
+            <w:r>
+              <w:rPr>
+                <w:noProof/>
+                <w:webHidden/>
+              </w:rPr>
+            </w:r>
+            <w:r>
+              <w:rPr>
+                <w:noProof/>
+                <w:webHidden/>
+              </w:rPr>
+              <w:fldChar w:fldCharType="separate"/>
+            </w:r>
+            <w:r>
+              <w:rPr>
+                <w:noProof/>
+                <w:webHidden/>
+              </w:rPr>
+              <w:t>3</w:t>
+            </w:r>
+            <w:r>
+              <w:rPr>
+                <w:noProof/>
+                <w:webHidden/>
+              </w:rPr>
+              <w:fldChar w:fldCharType="end"/>
+            </w:r>
+          </w:hyperlink>
+        </w:p>
+        <w:p>
+          <w:pPr>
+            <w:pStyle w:val="TDC2"/>
+            <w:tabs>
+              <w:tab w:val="left" w:pos="660"/>
+              <w:tab w:val="right" w:leader="dot" w:pos="10790"/>
+            </w:tabs>
+            <w:rPr>
+              <w:noProof/>
+            </w:rPr>
+          </w:pPr>
+          <w:hyperlink w:anchor="_Toc518228229" w:history="1">
+            <w:r>
+              <w:rPr>
+                <w:rStyle w:val="Hipervnculo"/>
+                <w:noProof/>
+              </w:rPr>
+              <w:t>a.</w:t>
+            </w:r>
+            <w:r>
+              <w:rPr>
+                <w:noProof/>
+              </w:rPr>
+              <w:tab/>
+            </w:r>
+            <w:r>
+              <w:rPr>
+                <w:rStyle w:val="Hipervnculo"/>
+                <w:noProof/>
+              </w:rPr>
+              <w:t>Hardware</w:t>
+            </w:r>
+            <w:r>
+              <w:rPr>
+                <w:noProof/>
+                <w:webHidden/>
+              </w:rPr>
+              <w:tab/>
+            </w:r>
+            <w:r>
+              <w:rPr>
+                <w:noProof/>
+                <w:webHidden/>
+              </w:rPr>
+              <w:fldChar w:fldCharType="begin"/>
+            </w:r>
+            <w:r>
+              <w:rPr>
+                <w:noProof/>
+                <w:webHidden/>
+              </w:rPr>
+              <w:instrText xml:space="preserve"> PAGEREF _Toc518228229 \h </w:instrText>
+            </w:r>
+            <w:r>
+              <w:rPr>
+                <w:noProof/>
+                <w:webHidden/>
+              </w:rPr>
+            </w:r>
+            <w:r>
+              <w:rPr>
+                <w:noProof/>
+                <w:webHidden/>
+              </w:rPr>
+              <w:fldChar w:fldCharType="separate"/>
+            </w:r>
+            <w:r>
+              <w:rPr>
+                <w:noProof/>
+                <w:webHidden/>
+              </w:rPr>
+              <w:t>3</w:t>
+            </w:r>
+            <w:r>
+              <w:rPr>
+                <w:noProof/>
+                <w:webHidden/>
+              </w:rPr>
+              <w:fldChar w:fldCharType="end"/>
+            </w:r>
+          </w:hyperlink>
+        </w:p>
+        <w:p>
+          <w:pPr>
+            <w:pStyle w:val="TDC2"/>
+            <w:tabs>
+              <w:tab w:val="left" w:pos="660"/>
+              <w:tab w:val="right" w:leader="dot" w:pos="10790"/>
+            </w:tabs>
+            <w:rPr>
+              <w:noProof/>
+            </w:rPr>
+          </w:pPr>
+          <w:hyperlink w:anchor="_Toc518228230" w:history="1">
+            <w:r>
+              <w:rPr>
+                <w:rStyle w:val="Hipervnculo"/>
+                <w:noProof/>
+              </w:rPr>
+              <w:t>b.</w:t>
+            </w:r>
+            <w:r>
+              <w:rPr>
+                <w:noProof/>
+              </w:rPr>
+              <w:tab/>
+            </w:r>
+            <w:r>
+              <w:rPr>
+                <w:rStyle w:val="Hipervnculo"/>
+                <w:noProof/>
+              </w:rPr>
+              <w:t>Software</w:t>
+            </w:r>
+            <w:r>
+              <w:rPr>
+                <w:noProof/>
+                <w:webHidden/>
+              </w:rPr>
+              <w:tab/>
+            </w:r>
+            <w:r>
+              <w:rPr>
+                <w:noProof/>
+                <w:webHidden/>
+              </w:rPr>
+              <w:fldChar w:fldCharType="begin"/>
+            </w:r>
+            <w:r>
+              <w:rPr>
+                <w:noProof/>
+                <w:webHidden/>
+              </w:rPr>
+              <w:instrText xml:space="preserve"> PAGEREF _Toc518228230 \h </w:instrText>
+            </w:r>
+            <w:r>
+              <w:rPr>
+                <w:noProof/>
+                <w:webHidden/>
+              </w:rPr>
+            </w:r>
+            <w:r>
+              <w:rPr>
+                <w:noProof/>
+                <w:webHidden/>
+              </w:rPr>
+              <w:fldChar w:fldCharType="separate"/>
+            </w:r>
+            <w:r>
+              <w:rPr>
+                <w:noProof/>
+                <w:webHidden/>
+              </w:rPr>
+              <w:t>4</w:t>
+            </w:r>
+            <w:r>
+              <w:rPr>
+                <w:noProof/>
+                <w:webHidden/>
+              </w:rPr>
+              <w:fldChar w:fldCharType="end"/>
+            </w:r>
+          </w:hyperlink>
+        </w:p>
+        <w:p>
+          <w:pPr>
+            <w:pStyle w:val="TDC1"/>
+            <w:tabs>
+              <w:tab w:val="left" w:pos="440"/>
+              <w:tab w:val="right" w:leader="dot" w:pos="10790"/>
+            </w:tabs>
+            <w:rPr>
+              <w:noProof/>
+            </w:rPr>
+          </w:pPr>
+          <w:hyperlink w:anchor="_Toc518228231" w:history="1">
+            <w:r>
+              <w:rPr>
+                <w:rStyle w:val="Hipervnculo"/>
+                <w:noProof/>
+              </w:rPr>
+              <w:t>3.</w:t>
+            </w:r>
+            <w:r>
+              <w:rPr>
+                <w:noProof/>
+              </w:rPr>
+              <w:tab/>
+            </w:r>
+            <w:r>
+              <w:rPr>
+                <w:rStyle w:val="Hipervnculo"/>
+                <w:noProof/>
+              </w:rPr>
+              <w:t>Funcionamiento</w:t>
+            </w:r>
+            <w:r>
+              <w:rPr>
+                <w:noProof/>
+                <w:webHidden/>
+              </w:rPr>
+              <w:tab/>
+            </w:r>
+            <w:r>
+              <w:rPr>
+                <w:noProof/>
+                <w:webHidden/>
+              </w:rPr>
+              <w:fldChar w:fldCharType="begin"/>
+            </w:r>
+            <w:r>
+              <w:rPr>
+                <w:noProof/>
+                <w:webHidden/>
+              </w:rPr>
+              <w:instrText xml:space="preserve"> PAGEREF _Toc518228231 \h </w:instrText>
+            </w:r>
+            <w:r>
+              <w:rPr>
+                <w:noProof/>
+                <w:webHidden/>
+              </w:rPr>
+            </w:r>
+            <w:r>
+              <w:rPr>
+                <w:noProof/>
+                <w:webHidden/>
+              </w:rPr>
+              <w:fldChar w:fldCharType="separate"/>
+            </w:r>
+            <w:r>
+              <w:rPr>
+                <w:noProof/>
+                <w:webHidden/>
+              </w:rPr>
+              <w:t>4</w:t>
+            </w:r>
+            <w:r>
+              <w:rPr>
+                <w:noProof/>
+                <w:webHidden/>
+              </w:rPr>
+              <w:fldChar w:fldCharType="end"/>
+            </w:r>
+          </w:hyperlink>
+        </w:p>
+        <w:p>
+          <w:pPr>
+            <w:pStyle w:val="TDC2"/>
+            <w:tabs>
+              <w:tab w:val="left" w:pos="880"/>
+              <w:tab w:val="right" w:leader="dot" w:pos="10790"/>
+            </w:tabs>
+            <w:rPr>
+              <w:noProof/>
+            </w:rPr>
+          </w:pPr>
+          <w:hyperlink w:anchor="_Toc518228232" w:history="1">
+            <w:r>
+              <w:rPr>
+                <w:rStyle w:val="Hipervnculo"/>
+                <w:noProof/>
+              </w:rPr>
+              <w:t>3.1</w:t>
+            </w:r>
+            <w:r>
+              <w:rPr>
+                <w:noProof/>
+              </w:rPr>
+              <w:tab/>
+            </w:r>
+            <w:r>
+              <w:rPr>
+                <w:rStyle w:val="Hipervnculo"/>
+                <w:noProof/>
+              </w:rPr>
+              <w:t>Diagrama funcional</w:t>
+            </w:r>
+            <w:r>
+              <w:rPr>
+                <w:noProof/>
+                <w:webHidden/>
+              </w:rPr>
+              <w:tab/>
+            </w:r>
+            <w:r>
+              <w:rPr>
+                <w:noProof/>
+                <w:webHidden/>
+              </w:rPr>
+              <w:fldChar w:fldCharType="begin"/>
+            </w:r>
+            <w:r>
+              <w:rPr>
+                <w:noProof/>
+                <w:webHidden/>
+              </w:rPr>
+              <w:instrText xml:space="preserve"> PAGEREF _Toc518228232 \h </w:instrText>
+            </w:r>
+            <w:r>
+              <w:rPr>
+                <w:noProof/>
+                <w:webHidden/>
+              </w:rPr>
+            </w:r>
+            <w:r>
+              <w:rPr>
+                <w:noProof/>
+                <w:webHidden/>
+              </w:rPr>
+              <w:fldChar w:fldCharType="separate"/>
+            </w:r>
+            <w:r>
+              <w:rPr>
+                <w:noProof/>
+                <w:webHidden/>
+              </w:rPr>
+              <w:t>5</w:t>
+            </w:r>
+            <w:r>
+              <w:rPr>
+                <w:noProof/>
+                <w:webHidden/>
+              </w:rPr>
+              <w:fldChar w:fldCharType="end"/>
+            </w:r>
+          </w:hyperlink>
+        </w:p>
+        <w:p>
+          <w:pPr>
+            <w:pStyle w:val="TDC2"/>
+            <w:tabs>
+              <w:tab w:val="left" w:pos="880"/>
+              <w:tab w:val="right" w:leader="dot" w:pos="10790"/>
+            </w:tabs>
+            <w:rPr>
+              <w:noProof/>
+            </w:rPr>
+          </w:pPr>
+          <w:hyperlink w:anchor="_Toc518228233" w:history="1">
+            <w:r>
+              <w:rPr>
+                <w:rStyle w:val="Hipervnculo"/>
+                <w:noProof/>
+              </w:rPr>
+              <w:t>3.2</w:t>
+            </w:r>
+            <w:r>
+              <w:rPr>
+                <w:noProof/>
+              </w:rPr>
+              <w:tab/>
+            </w:r>
+            <w:r>
+              <w:rPr>
+                <w:rStyle w:val="Hipervnculo"/>
+                <w:noProof/>
+              </w:rPr>
+              <w:t>Diagrama físico</w:t>
+            </w:r>
+            <w:r>
+              <w:rPr>
+                <w:noProof/>
+                <w:webHidden/>
+              </w:rPr>
+              <w:tab/>
+            </w:r>
+            <w:r>
+              <w:rPr>
+                <w:noProof/>
+                <w:webHidden/>
+              </w:rPr>
+              <w:fldChar w:fldCharType="begin"/>
+            </w:r>
+            <w:r>
+              <w:rPr>
+                <w:noProof/>
+                <w:webHidden/>
+              </w:rPr>
+              <w:instrText xml:space="preserve"> PAGEREF _Toc518228233 \h </w:instrText>
+            </w:r>
+            <w:r>
+              <w:rPr>
+                <w:noProof/>
+                <w:webHidden/>
+              </w:rPr>
+            </w:r>
+            <w:r>
+              <w:rPr>
+                <w:noProof/>
+                <w:webHidden/>
+              </w:rPr>
+              <w:fldChar w:fldCharType="separate"/>
+            </w:r>
+            <w:r>
+              <w:rPr>
+                <w:noProof/>
+                <w:webHidden/>
+              </w:rPr>
+              <w:t>6</w:t>
+            </w:r>
+            <w:r>
+              <w:rPr>
+                <w:noProof/>
+                <w:webHidden/>
+              </w:rPr>
+              <w:fldChar w:fldCharType="end"/>
+            </w:r>
+          </w:hyperlink>
+        </w:p>
+        <w:p>
+          <w:pPr>
+            <w:pStyle w:val="TDC1"/>
+            <w:tabs>
+              <w:tab w:val="left" w:pos="440"/>
+              <w:tab w:val="right" w:leader="dot" w:pos="10790"/>
+            </w:tabs>
+            <w:rPr>
+              <w:noProof/>
+            </w:rPr>
+          </w:pPr>
+          <w:hyperlink w:anchor="_Toc518228234" w:history="1">
+            <w:r>
+              <w:rPr>
+                <w:rStyle w:val="Hipervnculo"/>
+                <w:noProof/>
+              </w:rPr>
+              <w:t>4.</w:t>
+            </w:r>
+            <w:r>
+              <w:rPr>
+                <w:noProof/>
+              </w:rPr>
+              <w:tab/>
+            </w:r>
+            <w:r>
+              <w:rPr>
+                <w:rStyle w:val="Hipervnculo"/>
+                <w:noProof/>
+              </w:rPr>
+              <w:t>Alcance</w:t>
+            </w:r>
+            <w:r>
+              <w:rPr>
+                <w:noProof/>
+                <w:webHidden/>
+              </w:rPr>
+              <w:tab/>
+            </w:r>
+            <w:r>
+              <w:rPr>
+                <w:noProof/>
+                <w:webHidden/>
+              </w:rPr>
+              <w:fldChar w:fldCharType="begin"/>
+            </w:r>
+            <w:r>
+              <w:rPr>
+                <w:noProof/>
+                <w:webHidden/>
+              </w:rPr>
+              <w:instrText xml:space="preserve"> PAGEREF _Toc518228234 \h </w:instrText>
+            </w:r>
+            <w:r>
+              <w:rPr>
+                <w:noProof/>
+                <w:webHidden/>
+              </w:rPr>
+            </w:r>
+            <w:r>
+              <w:rPr>
+                <w:noProof/>
+                <w:webHidden/>
+              </w:rPr>
+              <w:fldChar w:fldCharType="separate"/>
+            </w:r>
+            <w:r>
+              <w:rPr>
+                <w:noProof/>
+                <w:webHidden/>
+              </w:rPr>
+              <w:t>6</w:t>
+            </w:r>
+            <w:r>
+              <w:rPr>
+                <w:noProof/>
+                <w:webHidden/>
+              </w:rPr>
+              <w:fldChar w:fldCharType="end"/>
+            </w:r>
+          </w:hyperlink>
+        </w:p>
+        <w:p>
+          <w:pPr>
+            <w:pStyle w:val="TDC2"/>
+            <w:tabs>
+              <w:tab w:val="left" w:pos="660"/>
+              <w:tab w:val="right" w:leader="dot" w:pos="10790"/>
+            </w:tabs>
+            <w:rPr>
+              <w:noProof/>
+            </w:rPr>
+          </w:pPr>
+          <w:hyperlink w:anchor="_Toc518228235" w:history="1">
+            <w:r>
+              <w:rPr>
+                <w:rStyle w:val="Hipervnculo"/>
+                <w:noProof/>
+              </w:rPr>
+              <w:t>a.</w:t>
+            </w:r>
+            <w:r>
+              <w:rPr>
+                <w:noProof/>
+              </w:rPr>
+              <w:tab/>
+            </w:r>
+            <w:r>
+              <w:rPr>
+                <w:rStyle w:val="Hipervnculo"/>
+                <w:noProof/>
+              </w:rPr>
+              <w:t>Sistema embebido</w:t>
+            </w:r>
+            <w:r>
+              <w:rPr>
+                <w:noProof/>
+                <w:webHidden/>
+              </w:rPr>
+              <w:tab/>
+            </w:r>
+            <w:r>
+              <w:rPr>
+                <w:noProof/>
+                <w:webHidden/>
+              </w:rPr>
+              <w:fldChar w:fldCharType="begin"/>
+            </w:r>
+            <w:r>
+              <w:rPr>
+                <w:noProof/>
+                <w:webHidden/>
+              </w:rPr>
+              <w:instrText xml:space="preserve"> PAGEREF _Toc518228235 \h </w:instrText>
+            </w:r>
+            <w:r>
+              <w:rPr>
+                <w:noProof/>
+                <w:webHidden/>
+              </w:rPr>
+            </w:r>
+            <w:r>
+              <w:rPr>
+                <w:noProof/>
+                <w:webHidden/>
+              </w:rPr>
+              <w:fldChar w:fldCharType="separate"/>
+            </w:r>
+            <w:r>
+              <w:rPr>
+                <w:noProof/>
+                <w:webHidden/>
+              </w:rPr>
+              <w:t>6</w:t>
+            </w:r>
+            <w:r>
+              <w:rPr>
+                <w:noProof/>
+                <w:webHidden/>
+              </w:rPr>
+              <w:fldChar w:fldCharType="end"/>
+            </w:r>
+          </w:hyperlink>
+        </w:p>
+        <w:p>
+          <w:pPr>
+            <w:pStyle w:val="TDC2"/>
+            <w:tabs>
+              <w:tab w:val="left" w:pos="660"/>
+              <w:tab w:val="right" w:leader="dot" w:pos="10790"/>
+            </w:tabs>
+            <w:rPr>
+              <w:noProof/>
+            </w:rPr>
+          </w:pPr>
+          <w:hyperlink w:anchor="_Toc518228236" w:history="1">
+            <w:r>
+              <w:rPr>
+                <w:rStyle w:val="Hipervnculo"/>
+                <w:noProof/>
+              </w:rPr>
+              <w:t>b.</w:t>
+            </w:r>
+            <w:r>
+              <w:rPr>
+                <w:noProof/>
+              </w:rPr>
+              <w:tab/>
+            </w:r>
+            <w:r>
+              <w:rPr>
+                <w:rStyle w:val="Hipervnculo"/>
+                <w:noProof/>
+              </w:rPr>
+              <w:t>Aplicación Android</w:t>
+            </w:r>
+            <w:r>
+              <w:rPr>
+                <w:noProof/>
+                <w:webHidden/>
+              </w:rPr>
+              <w:tab/>
+            </w:r>
+            <w:r>
+              <w:rPr>
+                <w:noProof/>
+                <w:webHidden/>
+              </w:rPr>
+              <w:fldChar w:fldCharType="begin"/>
+            </w:r>
+            <w:r>
+              <w:rPr>
+                <w:noProof/>
+                <w:webHidden/>
+              </w:rPr>
+              <w:instrText xml:space="preserve"> PAGEREF _Toc518228236 \h </w:instrText>
+            </w:r>
+            <w:r>
+              <w:rPr>
+                <w:noProof/>
+                <w:webHidden/>
+              </w:rPr>
+            </w:r>
+            <w:r>
+              <w:rPr>
+                <w:noProof/>
+                <w:webHidden/>
+              </w:rPr>
+              <w:fldChar w:fldCharType="separate"/>
+            </w:r>
+            <w:r>
+              <w:rPr>
+                <w:noProof/>
+                <w:webHidden/>
+              </w:rPr>
+              <w:t>7</w:t>
+            </w:r>
+            <w:r>
+              <w:rPr>
+                <w:noProof/>
+                <w:webHidden/>
+              </w:rPr>
+              <w:fldChar w:fldCharType="end"/>
+            </w:r>
+          </w:hyperlink>
+        </w:p>
+        <w:p>
+          <w:pPr>
+            <w:pStyle w:val="TDC1"/>
+            <w:tabs>
+              <w:tab w:val="left" w:pos="440"/>
+              <w:tab w:val="right" w:leader="dot" w:pos="10790"/>
+            </w:tabs>
+            <w:rPr>
+              <w:noProof/>
+            </w:rPr>
+          </w:pPr>
+          <w:hyperlink w:anchor="_Toc518228237" w:history="1">
+            <w:r>
+              <w:rPr>
+                <w:rStyle w:val="Hipervnculo"/>
+                <w:noProof/>
+              </w:rPr>
+              <w:t>5.</w:t>
+            </w:r>
+            <w:r>
+              <w:rPr>
+                <w:noProof/>
+              </w:rPr>
+              <w:tab/>
+            </w:r>
+            <w:r>
+              <w:rPr>
+                <w:rStyle w:val="Hipervnculo"/>
+                <w:noProof/>
+              </w:rPr>
+              <w:t>Diseño</w:t>
+            </w:r>
+            <w:r>
+              <w:rPr>
+                <w:noProof/>
+                <w:webHidden/>
+              </w:rPr>
+              <w:tab/>
+            </w:r>
+            <w:r>
+              <w:rPr>
+                <w:noProof/>
+                <w:webHidden/>
+              </w:rPr>
+              <w:fldChar w:fldCharType="begin"/>
+            </w:r>
+            <w:r>
+              <w:rPr>
+                <w:noProof/>
+                <w:webHidden/>
+              </w:rPr>
+              <w:instrText xml:space="preserve"> PAGEREF _Toc518228237 \h </w:instrText>
+            </w:r>
+            <w:r>
+              <w:rPr>
+                <w:noProof/>
+                <w:webHidden/>
+              </w:rPr>
+            </w:r>
+            <w:r>
+              <w:rPr>
+                <w:noProof/>
+                <w:webHidden/>
+              </w:rPr>
+              <w:fldChar w:fldCharType="separate"/>
+            </w:r>
+            <w:r>
+              <w:rPr>
+                <w:noProof/>
+                <w:webHidden/>
+              </w:rPr>
+              <w:t>7</w:t>
+            </w:r>
+            <w:r>
+              <w:rPr>
+                <w:noProof/>
+                <w:webHidden/>
+              </w:rPr>
+              <w:fldChar w:fldCharType="end"/>
+            </w:r>
+          </w:hyperlink>
+        </w:p>
+        <w:p>
+          <w:pPr>
+            <w:pStyle w:val="TDC1"/>
+            <w:tabs>
+              <w:tab w:val="left" w:pos="440"/>
+              <w:tab w:val="right" w:leader="dot" w:pos="10790"/>
+            </w:tabs>
+            <w:rPr>
+              <w:noProof/>
+            </w:rPr>
+          </w:pPr>
+          <w:hyperlink w:anchor="_Toc518228238" w:history="1">
+            <w:r>
+              <w:rPr>
+                <w:rStyle w:val="Hipervnculo"/>
+                <w:noProof/>
+              </w:rPr>
+              <w:t>6.</w:t>
+            </w:r>
+            <w:r>
+              <w:rPr>
+                <w:noProof/>
+              </w:rPr>
+              <w:tab/>
+            </w:r>
+            <w:r>
+              <w:rPr>
+                <w:rStyle w:val="Hipervnculo"/>
+                <w:noProof/>
+              </w:rPr>
+              <w:t>Implementación</w:t>
+            </w:r>
+            <w:r>
+              <w:rPr>
+                <w:noProof/>
+                <w:webHidden/>
+              </w:rPr>
+              <w:tab/>
+            </w:r>
+            <w:r>
+              <w:rPr>
+                <w:noProof/>
+                <w:webHidden/>
+              </w:rPr>
+              <w:fldChar w:fldCharType="begin"/>
+            </w:r>
+            <w:r>
+              <w:rPr>
+                <w:noProof/>
+                <w:webHidden/>
+              </w:rPr>
+              <w:instrText xml:space="preserve"> PAGEREF _Toc518228238 \h </w:instrText>
+            </w:r>
+            <w:r>
+              <w:rPr>
+                <w:noProof/>
+                <w:webHidden/>
+              </w:rPr>
+            </w:r>
+            <w:r>
+              <w:rPr>
+                <w:noProof/>
+                <w:webHidden/>
+              </w:rPr>
+              <w:fldChar w:fldCharType="separate"/>
+            </w:r>
+            <w:r>
+              <w:rPr>
+                <w:noProof/>
+                <w:webHidden/>
+              </w:rPr>
+              <w:t>8</w:t>
+            </w:r>
+            <w:r>
+              <w:rPr>
+                <w:noProof/>
+                <w:webHidden/>
+              </w:rPr>
+              <w:fldChar w:fldCharType="end"/>
+            </w:r>
+          </w:hyperlink>
+        </w:p>
+        <w:p>
+          <w:pPr>
+            <w:pStyle w:val="TDC2"/>
+            <w:tabs>
+              <w:tab w:val="left" w:pos="660"/>
+              <w:tab w:val="right" w:leader="dot" w:pos="10790"/>
+            </w:tabs>
+            <w:rPr>
+              <w:noProof/>
+            </w:rPr>
+          </w:pPr>
+          <w:hyperlink w:anchor="_Toc518228239" w:history="1">
+            <w:r>
+              <w:rPr>
+                <w:rStyle w:val="Hipervnculo"/>
+                <w:noProof/>
+              </w:rPr>
+              <w:t>a.</w:t>
+            </w:r>
+            <w:r>
+              <w:rPr>
+                <w:noProof/>
+              </w:rPr>
+              <w:tab/>
+            </w:r>
+            <w:r>
+              <w:rPr>
+                <w:rStyle w:val="Hipervnculo"/>
+                <w:noProof/>
+              </w:rPr>
+              <w:t>Sistema Embebido</w:t>
+            </w:r>
+            <w:r>
+              <w:rPr>
+                <w:noProof/>
+                <w:webHidden/>
+              </w:rPr>
+              <w:tab/>
+            </w:r>
+            <w:r>
+              <w:rPr>
+                <w:noProof/>
+                <w:webHidden/>
+              </w:rPr>
+              <w:fldChar w:fldCharType="begin"/>
+            </w:r>
+            <w:r>
+              <w:rPr>
+                <w:noProof/>
+                <w:webHidden/>
+              </w:rPr>
+              <w:instrText xml:space="preserve"> PAGEREF _Toc518228239 \h </w:instrText>
+            </w:r>
+            <w:r>
+              <w:rPr>
+                <w:noProof/>
+                <w:webHidden/>
+              </w:rPr>
+            </w:r>
+            <w:r>
+              <w:rPr>
+                <w:noProof/>
+                <w:webHidden/>
+              </w:rPr>
+              <w:fldChar w:fldCharType="separate"/>
+            </w:r>
+            <w:r>
+              <w:rPr>
+                <w:noProof/>
+                <w:webHidden/>
+              </w:rPr>
+              <w:t>8</w:t>
+            </w:r>
+            <w:r>
+              <w:rPr>
+                <w:noProof/>
+                <w:webHidden/>
+              </w:rPr>
+              <w:fldChar w:fldCharType="end"/>
+            </w:r>
+          </w:hyperlink>
+        </w:p>
+        <w:p>
+          <w:pPr>
+            <w:pStyle w:val="TDC2"/>
+            <w:tabs>
+              <w:tab w:val="left" w:pos="660"/>
+              <w:tab w:val="right" w:leader="dot" w:pos="10790"/>
+            </w:tabs>
+            <w:rPr>
+              <w:noProof/>
+            </w:rPr>
+          </w:pPr>
+          <w:hyperlink w:anchor="_Toc518228240" w:history="1">
+            <w:r>
+              <w:rPr>
+                <w:rStyle w:val="Hipervnculo"/>
+                <w:noProof/>
+              </w:rPr>
+              <w:t>b.</w:t>
+            </w:r>
+            <w:r>
+              <w:rPr>
+                <w:noProof/>
+              </w:rPr>
+              <w:tab/>
+            </w:r>
+            <w:r>
+              <w:rPr>
+                <w:rStyle w:val="Hipervnculo"/>
+                <w:noProof/>
+              </w:rPr>
+              <w:t>Aplicación Android</w:t>
+            </w:r>
+            <w:r>
+              <w:rPr>
+                <w:noProof/>
+                <w:webHidden/>
+              </w:rPr>
+              <w:tab/>
+            </w:r>
+            <w:r>
+              <w:rPr>
+                <w:noProof/>
+                <w:webHidden/>
+              </w:rPr>
+              <w:fldChar w:fldCharType="begin"/>
+            </w:r>
+            <w:r>
+              <w:rPr>
+                <w:noProof/>
+                <w:webHidden/>
+              </w:rPr>
+              <w:instrText xml:space="preserve"> PAGEREF _Toc518228240 \h </w:instrText>
+            </w:r>
+            <w:r>
+              <w:rPr>
+                <w:noProof/>
+                <w:webHidden/>
+              </w:rPr>
+            </w:r>
+            <w:r>
+              <w:rPr>
+                <w:noProof/>
+                <w:webHidden/>
+              </w:rPr>
+              <w:fldChar w:fldCharType="separate"/>
+            </w:r>
+            <w:r>
+              <w:rPr>
+                <w:noProof/>
+                <w:webHidden/>
+              </w:rPr>
+              <w:t>8</w:t>
+            </w:r>
+            <w:r>
+              <w:rPr>
+                <w:noProof/>
+                <w:webHidden/>
+              </w:rPr>
+              <w:fldChar w:fldCharType="end"/>
+            </w:r>
+          </w:hyperlink>
+        </w:p>
+        <w:p>
+          <w:pPr>
+            <w:pStyle w:val="TDC2"/>
+            <w:tabs>
+              <w:tab w:val="left" w:pos="660"/>
+              <w:tab w:val="right" w:leader="dot" w:pos="10790"/>
+            </w:tabs>
+            <w:rPr>
+              <w:noProof/>
+            </w:rPr>
+          </w:pPr>
+          <w:hyperlink w:anchor="_Toc518228241" w:history="1">
+            <w:r>
+              <w:rPr>
+                <w:rStyle w:val="Hipervnculo"/>
+                <w:noProof/>
+              </w:rPr>
+              <w:t>c.</w:t>
+            </w:r>
+            <w:r>
+              <w:rPr>
+                <w:noProof/>
+              </w:rPr>
+              <w:tab/>
+            </w:r>
+            <w:r>
+              <w:rPr>
+                <w:rStyle w:val="Hipervnculo"/>
+                <w:noProof/>
+              </w:rPr>
+              <w:t>Servidor Web</w:t>
+            </w:r>
+            <w:r>
+              <w:rPr>
+                <w:noProof/>
+                <w:webHidden/>
+              </w:rPr>
+              <w:tab/>
+            </w:r>
+            <w:r>
+              <w:rPr>
+                <w:noProof/>
+                <w:webHidden/>
+              </w:rPr>
+              <w:fldChar w:fldCharType="begin"/>
+            </w:r>
+            <w:r>
+              <w:rPr>
+                <w:noProof/>
+                <w:webHidden/>
+              </w:rPr>
+              <w:instrText xml:space="preserve"> PAGEREF _Toc518228241 \h </w:instrText>
+            </w:r>
+            <w:r>
+              <w:rPr>
+                <w:noProof/>
+                <w:webHidden/>
+              </w:rPr>
+            </w:r>
+            <w:r>
+              <w:rPr>
+                <w:noProof/>
+                <w:webHidden/>
+              </w:rPr>
+              <w:fldChar w:fldCharType="separate"/>
+            </w:r>
+            <w:r>
+              <w:rPr>
+                <w:noProof/>
+                <w:webHidden/>
+              </w:rPr>
+              <w:t>9</w:t>
+            </w:r>
+            <w:r>
+              <w:rPr>
+                <w:noProof/>
+                <w:webHidden/>
+              </w:rPr>
+              <w:fldChar w:fldCharType="end"/>
+            </w:r>
+          </w:hyperlink>
+        </w:p>
+        <w:p>
+          <w:pPr>
+            <w:pStyle w:val="TDC1"/>
+            <w:tabs>
+              <w:tab w:val="left" w:pos="440"/>
+              <w:tab w:val="right" w:leader="dot" w:pos="10790"/>
+            </w:tabs>
+            <w:rPr>
+              <w:noProof/>
+            </w:rPr>
+          </w:pPr>
+          <w:hyperlink w:anchor="_Toc518228242" w:history="1">
+            <w:r>
+              <w:rPr>
+                <w:rStyle w:val="Hipervnculo"/>
+                <w:noProof/>
+              </w:rPr>
+              <w:t>7.</w:t>
+            </w:r>
+            <w:r>
+              <w:rPr>
+                <w:noProof/>
+              </w:rPr>
+              <w:tab/>
+            </w:r>
+            <w:r>
+              <w:rPr>
+                <w:rStyle w:val="Hipervnculo"/>
+                <w:noProof/>
+              </w:rPr>
+              <w:t>Comunicación</w:t>
+            </w:r>
+            <w:r>
+              <w:rPr>
+                <w:noProof/>
+                <w:webHidden/>
+              </w:rPr>
+              <w:tab/>
+            </w:r>
+            <w:r>
+              <w:rPr>
+                <w:noProof/>
+                <w:webHidden/>
+              </w:rPr>
+              <w:fldChar w:fldCharType="begin"/>
+            </w:r>
+            <w:r>
+              <w:rPr>
+                <w:noProof/>
+                <w:webHidden/>
+              </w:rPr>
+              <w:instrText xml:space="preserve"> PAGEREF _Toc518228242 \h </w:instrText>
+            </w:r>
+            <w:r>
+              <w:rPr>
+                <w:noProof/>
+                <w:webHidden/>
+              </w:rPr>
+            </w:r>
+            <w:r>
+              <w:rPr>
+                <w:noProof/>
+                <w:webHidden/>
+              </w:rPr>
+              <w:fldChar w:fldCharType="separate"/>
+            </w:r>
+            <w:r>
+              <w:rPr>
+                <w:noProof/>
+                <w:webHidden/>
+              </w:rPr>
+              <w:t>9</w:t>
+            </w:r>
+            <w:r>
+              <w:rPr>
+                <w:noProof/>
+                <w:webHidden/>
+              </w:rPr>
+              <w:fldChar w:fldCharType="end"/>
+            </w:r>
+          </w:hyperlink>
+        </w:p>
+        <w:p>
+          <w:pPr>
+            <w:pStyle w:val="TDC1"/>
+            <w:tabs>
+              <w:tab w:val="left" w:pos="440"/>
+              <w:tab w:val="right" w:leader="dot" w:pos="10790"/>
+            </w:tabs>
+            <w:rPr>
+              <w:noProof/>
+            </w:rPr>
+          </w:pPr>
+          <w:hyperlink w:anchor="_Toc518228243" w:history="1">
+            <w:r>
+              <w:rPr>
+                <w:rStyle w:val="Hipervnculo"/>
+                <w:noProof/>
+              </w:rPr>
+              <w:t>8.</w:t>
+            </w:r>
+            <w:r>
+              <w:rPr>
+                <w:noProof/>
+              </w:rPr>
+              <w:tab/>
+            </w:r>
+            <w:r>
+              <w:rPr>
+                <w:rStyle w:val="Hipervnculo"/>
+                <w:noProof/>
+              </w:rPr>
+              <w:t>Producto terminado</w:t>
+            </w:r>
+            <w:r>
+              <w:rPr>
+                <w:noProof/>
+                <w:webHidden/>
+              </w:rPr>
+              <w:tab/>
+            </w:r>
+            <w:r>
+              <w:rPr>
+                <w:noProof/>
+                <w:webHidden/>
+              </w:rPr>
+              <w:fldChar w:fldCharType="begin"/>
+            </w:r>
+            <w:r>
+              <w:rPr>
+                <w:noProof/>
+                <w:webHidden/>
+              </w:rPr>
+              <w:instrText xml:space="preserve"> PAGEREF _Toc518228243 \h </w:instrText>
+            </w:r>
+            <w:r>
+              <w:rPr>
+                <w:noProof/>
+                <w:webHidden/>
+              </w:rPr>
+            </w:r>
+            <w:r>
+              <w:rPr>
+                <w:noProof/>
+                <w:webHidden/>
+              </w:rPr>
+              <w:fldChar w:fldCharType="separate"/>
+            </w:r>
+            <w:r>
+              <w:rPr>
+                <w:noProof/>
+                <w:webHidden/>
+              </w:rPr>
+              <w:t>11</w:t>
+            </w:r>
+            <w:r>
+              <w:rPr>
+                <w:noProof/>
+                <w:webHidden/>
+              </w:rPr>
+              <w:fldChar w:fldCharType="end"/>
+            </w:r>
+          </w:hyperlink>
+        </w:p>
+        <w:p>
+          <w:pPr>
+            <w:pStyle w:val="TDC2"/>
+            <w:tabs>
+              <w:tab w:val="left" w:pos="660"/>
+              <w:tab w:val="right" w:leader="dot" w:pos="10790"/>
+            </w:tabs>
+            <w:rPr>
+              <w:noProof/>
+            </w:rPr>
+          </w:pPr>
+          <w:hyperlink w:anchor="_Toc518228244" w:history="1">
+            <w:r>
+              <w:rPr>
+                <w:rStyle w:val="Hipervnculo"/>
+                <w:noProof/>
+              </w:rPr>
+              <w:t>a.</w:t>
+            </w:r>
+            <w:r>
+              <w:rPr>
+                <w:noProof/>
+              </w:rPr>
+              <w:tab/>
+            </w:r>
+            <w:r>
+              <w:rPr>
+                <w:rStyle w:val="Hipervnculo"/>
+                <w:noProof/>
+              </w:rPr>
+              <w:t>Sistema Embebido</w:t>
+            </w:r>
+            <w:r>
+              <w:rPr>
+                <w:noProof/>
+                <w:webHidden/>
+              </w:rPr>
+              <w:tab/>
+            </w:r>
+            <w:r>
+              <w:rPr>
+                <w:noProof/>
+                <w:webHidden/>
+              </w:rPr>
+              <w:fldChar w:fldCharType="begin"/>
+            </w:r>
+            <w:r>
+              <w:rPr>
+                <w:noProof/>
+                <w:webHidden/>
+              </w:rPr>
+              <w:instrText xml:space="preserve"> PAGEREF _Toc518228244 \h </w:instrText>
+            </w:r>
+            <w:r>
+              <w:rPr>
+                <w:noProof/>
+                <w:webHidden/>
+              </w:rPr>
+            </w:r>
+            <w:r>
+              <w:rPr>
+                <w:noProof/>
+                <w:webHidden/>
+              </w:rPr>
+              <w:fldChar w:fldCharType="separate"/>
+            </w:r>
+            <w:r>
+              <w:rPr>
+                <w:noProof/>
+                <w:webHidden/>
+              </w:rPr>
+              <w:t>11</w:t>
+            </w:r>
+            <w:r>
+              <w:rPr>
+                <w:noProof/>
+                <w:webHidden/>
+              </w:rPr>
+              <w:fldChar w:fldCharType="end"/>
+            </w:r>
+          </w:hyperlink>
+        </w:p>
+        <w:p>
+          <w:pPr>
+            <w:pStyle w:val="TDC2"/>
+            <w:tabs>
+              <w:tab w:val="left" w:pos="660"/>
+              <w:tab w:val="right" w:leader="dot" w:pos="10790"/>
+            </w:tabs>
+            <w:rPr>
+              <w:noProof/>
+            </w:rPr>
+          </w:pPr>
+          <w:hyperlink w:anchor="_Toc518228245" w:history="1">
+            <w:r>
+              <w:rPr>
+                <w:rStyle w:val="Hipervnculo"/>
+                <w:noProof/>
+              </w:rPr>
+              <w:t>b.</w:t>
+            </w:r>
+            <w:r>
+              <w:rPr>
+                <w:noProof/>
+              </w:rPr>
+              <w:tab/>
+            </w:r>
+            <w:r>
+              <w:rPr>
+                <w:rStyle w:val="Hipervnculo"/>
+                <w:noProof/>
+              </w:rPr>
+              <w:t>Aplicación Android</w:t>
+            </w:r>
+            <w:r>
+              <w:rPr>
+                <w:noProof/>
+                <w:webHidden/>
+              </w:rPr>
+              <w:tab/>
+            </w:r>
+            <w:r>
+              <w:rPr>
+                <w:noProof/>
+                <w:webHidden/>
+              </w:rPr>
+              <w:fldChar w:fldCharType="begin"/>
+            </w:r>
+            <w:r>
+              <w:rPr>
+                <w:noProof/>
+                <w:webHidden/>
+              </w:rPr>
+              <w:instrText xml:space="preserve"> PAGEREF _Toc518228245 \h </w:instrText>
+            </w:r>
+            <w:r>
+              <w:rPr>
+                <w:noProof/>
+                <w:webHidden/>
+              </w:rPr>
+            </w:r>
+            <w:r>
+              <w:rPr>
+                <w:noProof/>
+                <w:webHidden/>
+              </w:rPr>
+              <w:fldChar w:fldCharType="separate"/>
+            </w:r>
+            <w:r>
+              <w:rPr>
+                <w:noProof/>
+                <w:webHidden/>
+              </w:rPr>
+              <w:t>12</w:t>
+            </w:r>
+            <w:r>
+              <w:rPr>
+                <w:noProof/>
+                <w:webHidden/>
+              </w:rPr>
+              <w:fldChar w:fldCharType="end"/>
+            </w:r>
+          </w:hyperlink>
+        </w:p>
+        <w:p>
+          <w:pPr>
+            <w:pStyle w:val="TDC1"/>
+            <w:tabs>
+              <w:tab w:val="left" w:pos="440"/>
+              <w:tab w:val="right" w:leader="dot" w:pos="10790"/>
+            </w:tabs>
+            <w:rPr>
+              <w:noProof/>
+            </w:rPr>
+          </w:pPr>
+          <w:hyperlink w:anchor="_Toc518228246" w:history="1">
+            <w:r>
+              <w:rPr>
+                <w:rStyle w:val="Hipervnculo"/>
+                <w:noProof/>
+              </w:rPr>
+              <w:t>9.</w:t>
+            </w:r>
+            <w:r>
+              <w:rPr>
+                <w:noProof/>
+              </w:rPr>
+              <w:tab/>
+            </w:r>
+            <w:r>
+              <w:rPr>
+                <w:rStyle w:val="Hipervnculo"/>
+                <w:noProof/>
+              </w:rPr>
+              <w:t>Enlace</w:t>
+            </w:r>
+            <w:r>
+              <w:rPr>
+                <w:noProof/>
+                <w:webHidden/>
+              </w:rPr>
+              <w:tab/>
+            </w:r>
+            <w:r>
+              <w:rPr>
+                <w:noProof/>
+                <w:webHidden/>
+              </w:rPr>
+              <w:fldChar w:fldCharType="begin"/>
+            </w:r>
+            <w:r>
+              <w:rPr>
+                <w:noProof/>
+                <w:webHidden/>
+              </w:rPr>
+              <w:instrText xml:space="preserve"> PAGEREF _Toc518228246 \h </w:instrText>
+            </w:r>
+            <w:r>
+              <w:rPr>
+                <w:noProof/>
+                <w:webHidden/>
+              </w:rPr>
+            </w:r>
+            <w:r>
+              <w:rPr>
+                <w:noProof/>
+                <w:webHidden/>
+              </w:rPr>
+              <w:fldChar w:fldCharType="separate"/>
+            </w:r>
+            <w:r>
+              <w:rPr>
+                <w:noProof/>
+                <w:webHidden/>
+              </w:rPr>
+              <w:t>13</w:t>
+            </w:r>
+            <w:r>
+              <w:rPr>
+                <w:noProof/>
+                <w:webHidden/>
+              </w:rPr>
+              <w:fldChar w:fldCharType="end"/>
+            </w:r>
+          </w:hyperlink>
+        </w:p>
+        <w:p>
+          <w:r>
+            <w:rPr>
+              <w:b/>
+              <w:bCs/>
+              <w:lang w:val="es-ES"/>
+            </w:rPr>
+            <w:fldChar w:fldCharType="end"/>
+          </w:r>
+        </w:p>
+      </w:sdtContent>
+    </w:sdt>
+    <w:p>
+      <w:pPr>
+        <w:pStyle w:val="Ttulo1"/>
+      </w:pPr>
+    </w:p>
+    <w:p>
+      <w:pPr>
+        <w:rPr>
+          <w:b/>
+          <w:color w:val="42558C"/>
+          <w:sz w:val="28"/>
+          <w:szCs w:val="28"/>
+        </w:rPr>
+      </w:pPr>
+      <w:r>
+        <w:br w:type="page"/>
       </w:r>
     </w:p>
     <w:p>
@@ -442,23 +2164,46 @@
           <w:numId w:val="8"/>
         </w:numPr>
       </w:pPr>
-      <w:r>
+      <w:bookmarkStart w:id="0" w:name="_Toc518228227"/>
+      <w:r>
+        <w:lastRenderedPageBreak/>
         <w:t>Objetivo</w:t>
       </w:r>
-    </w:p>
-    <w:p/>
+      <w:bookmarkEnd w:id="0"/>
+    </w:p>
     <w:p>
       <w:pPr>
         <w:ind w:left="720"/>
       </w:pPr>
+    </w:p>
+    <w:p>
+      <w:pPr>
+        <w:ind w:left="720"/>
+      </w:pPr>
+      <w:r>
+        <w:t xml:space="preserve">SelfieHouse es una solución integral que le permitirá controlar </w:t>
+      </w:r>
+      <w:r>
+        <w:t>su</w:t>
+      </w:r>
+      <w:r>
+        <w:t xml:space="preserve"> casa de manera remota, brindando información en tiempo real del estado de la misma y administrando el acceso de manera fácil, rápida y segura. </w:t>
+      </w:r>
+    </w:p>
+    <w:p>
+      <w:pPr>
+        <w:ind w:left="720"/>
+      </w:pPr>
+      <w:r>
+        <w:t xml:space="preserve">El proyecto consiste en integrar un sistema embebido a una casa para obtener control de la misma de forma remota e información acerca de los distintos eventos (deseados o indeseados) que pudieran ocurrir en nuestra ausencia, aprovechando todas las aristas que nos ofrece el desarrollo de </w:t>
+      </w:r>
       <w:proofErr w:type="spellStart"/>
       <w:r>
-        <w:lastRenderedPageBreak/>
-        <w:t>SelfieHouse</w:t>
+        <w:t>IoT</w:t>
       </w:r>
       <w:proofErr w:type="spellEnd"/>
       <w:r>
-        <w:t xml:space="preserve"> es una solución integral que le permitirá controlar una casa de manera remota, brindando información en tiempo real del estado de la misma y administrando el acceso de manera fácil, rápida y segura. </w:t>
+        <w:t xml:space="preserve"> (Internet de las cosas). </w:t>
       </w:r>
     </w:p>
     <w:p>
@@ -466,18 +2211,23 @@
         <w:ind w:left="720"/>
       </w:pPr>
       <w:r>
-        <w:t xml:space="preserve">El proyecto consiste en integrar un sistema embebido a una casa para obtener control de la misma de forma remota e información acerca de los distintos eventos (deseados o indeseados) que pudieran ocurrir en nuestra ausencia, aprovechando todas las aristas </w:t>
-      </w:r>
-      <w:r>
-        <w:t xml:space="preserve">que nos ofrece el desarrollo de </w:t>
+        <w:t>Con SelfieHouse el usuario podrá disponer toda la información que necesita saber acerca de su hogar cuando este se encuentre fuera de ella (temperatura del ambiente, detección de movimiento, detección de luz, detección de fuego, etc.) en tiempo real.</w:t>
+      </w:r>
+    </w:p>
+    <w:p>
+      <w:pPr>
+        <w:ind w:left="720"/>
+      </w:pPr>
+      <w:r>
+        <w:t xml:space="preserve">SelfieHouse ofrece también un sistema de alarma y monitoreo con avisos en tiempo real acerca del estado de su casa. Mediante la combinación de distintos sensores, actuadores y la lógica de Arduino (potenciado por el módulo </w:t>
       </w:r>
       <w:proofErr w:type="spellStart"/>
       <w:r>
-        <w:t>IoT</w:t>
+        <w:t>NodeMCU</w:t>
       </w:r>
       <w:proofErr w:type="spellEnd"/>
       <w:r>
-        <w:t xml:space="preserve"> (Internet de las cosas). </w:t>
+        <w:t xml:space="preserve"> – ESP8266), el sistema evaluará las condiciones de la misma y realizará una acción preventiva en caso que se determine una situación indeseada en la casa. Además del aviso a su celular, una alarma sonora se activará junto con un juego de luces para que cualquier individuo que pase por allí pueda saberlo y facilitar ayuda de un tercero según corresponda.</w:t>
       </w:r>
     </w:p>
     <w:p>
@@ -485,83 +2235,15 @@
         <w:ind w:left="720"/>
       </w:pPr>
       <w:r>
-        <w:t xml:space="preserve">Con </w:t>
-      </w:r>
-      <w:proofErr w:type="spellStart"/>
-      <w:r>
-        <w:t>SelfieHouse</w:t>
-      </w:r>
-      <w:proofErr w:type="spellEnd"/>
-      <w:r>
-        <w:t xml:space="preserve"> el usuario podrá disponer toda la información que necesita saber acerca de su hogar cuando este se encuentre fuera de ella (temperatura del ambiente, detección de movimiento, det</w:t>
-      </w:r>
-      <w:r>
-        <w:t>ección de luz, detección de fuego, etc.) en tiempo real.</w:t>
+        <w:t xml:space="preserve">Otra gran funcionalidad que provee SelfieHouse es el acceso sin llaves. Esto le permitirá al usuario (o cualquier persona que este autorice) acceder a la casa vía Android con un código de acceso no reutilizable. </w:t>
       </w:r>
     </w:p>
     <w:p>
       <w:pPr>
         <w:ind w:left="720"/>
       </w:pPr>
-      <w:proofErr w:type="spellStart"/>
-      <w:r>
-        <w:t>SelfieHouse</w:t>
-      </w:r>
-      <w:proofErr w:type="spellEnd"/>
-      <w:r>
-        <w:t xml:space="preserve"> ofrece también un sistema de alarma y monitoreo con avisos en tiempo real acerca del estado de su casa. Mediante la combinación de distintos sensores, actuadores y la lógica de Arduino (p</w:t>
-      </w:r>
-      <w:r>
-        <w:t xml:space="preserve">otenciado por el módulo </w:t>
-      </w:r>
-      <w:proofErr w:type="spellStart"/>
-      <w:r>
-        <w:t>NodeMCU</w:t>
-      </w:r>
-      <w:proofErr w:type="spellEnd"/>
-      <w:r>
-        <w:t xml:space="preserve"> – ESP8266), el sistema evaluará las condiciones de la misma y realizará una acción preventiva en caso que se determine una situación indeseada en la casa. Además del aviso a su celular, una alarma sonora se activará junto co</w:t>
-      </w:r>
-      <w:r>
-        <w:t>n un juego de luces para que cualquier individuo que pase por allí pueda saberlo y facilitar ayuda de un tercero según corresponda.</w:t>
-      </w:r>
-    </w:p>
-    <w:p>
-      <w:pPr>
-        <w:ind w:left="720"/>
-      </w:pPr>
-      <w:r>
-        <w:t xml:space="preserve">Otra gran funcionalidad que provee </w:t>
-      </w:r>
-      <w:proofErr w:type="spellStart"/>
-      <w:r>
-        <w:t>SelfieHouse</w:t>
-      </w:r>
-      <w:proofErr w:type="spellEnd"/>
-      <w:r>
-        <w:t xml:space="preserve"> es el acceso sin llaves. Esto le permitirá al usuario (o cualquier persona qu</w:t>
-      </w:r>
-      <w:r>
-        <w:t xml:space="preserve">e este autorice) acceder a la casa vía Android con un código de acceso no reutilizable. </w:t>
-      </w:r>
-    </w:p>
-    <w:p>
-      <w:pPr>
-        <w:ind w:left="720"/>
-      </w:pPr>
-      <w:r>
-        <w:t>Como si esto fuera poco, cualquier individuo que desee ingresar y no tenga código, podrá solicitar acceso mediante una foto (</w:t>
-      </w:r>
-      <w:proofErr w:type="spellStart"/>
-      <w:r>
-        <w:t>selfie</w:t>
-      </w:r>
-      <w:proofErr w:type="spellEnd"/>
-      <w:r>
-        <w:t>) de modo que el usuario residente e</w:t>
-      </w:r>
-      <w:r>
-        <w:t>valúe si le concederá acceso o no.</w:t>
+      <w:r>
+        <w:t>Como si esto fuera poco, cualquier individuo que desee ingresar y no tenga código, podrá solicitar acceso mediante una foto (selfie) de modo que el usuario residente evalúe si le concederá acceso o no.</w:t>
       </w:r>
     </w:p>
     <w:p>
@@ -572,9 +2254,11 @@
           <w:numId w:val="8"/>
         </w:numPr>
       </w:pPr>
+      <w:bookmarkStart w:id="1" w:name="_Toc518228228"/>
       <w:r>
         <w:t>Descripción del Entorno</w:t>
       </w:r>
+      <w:bookmarkEnd w:id="1"/>
     </w:p>
     <w:p>
       <w:pPr>
@@ -585,9 +2269,11 @@
         </w:numPr>
         <w:ind w:left="851"/>
       </w:pPr>
+      <w:bookmarkStart w:id="2" w:name="_Toc518228229"/>
       <w:r>
         <w:t>Hardware</w:t>
       </w:r>
+      <w:bookmarkEnd w:id="2"/>
     </w:p>
     <w:p>
       <w:pPr>
@@ -1033,6 +2719,7 @@
         <w:rPr>
           <w:color w:val="000000"/>
         </w:rPr>
+        <w:lastRenderedPageBreak/>
         <w:t xml:space="preserve">Otros </w:t>
       </w:r>
     </w:p>
@@ -1102,7 +2789,6 @@
         <w:rPr>
           <w:color w:val="000000"/>
         </w:rPr>
-        <w:lastRenderedPageBreak/>
         <w:t>Resistencia 10KΩ / 1KΩ</w:t>
       </w:r>
     </w:p>
@@ -1232,9 +2918,11 @@
         </w:numPr>
         <w:ind w:left="851"/>
       </w:pPr>
+      <w:bookmarkStart w:id="3" w:name="_Toc518228230"/>
       <w:r>
         <w:t>Software</w:t>
       </w:r>
+      <w:bookmarkEnd w:id="3"/>
     </w:p>
     <w:p>
       <w:pPr>
@@ -1419,16 +3107,21 @@
           <w:numId w:val="8"/>
         </w:numPr>
       </w:pPr>
+      <w:bookmarkStart w:id="4" w:name="_Toc518228231"/>
       <w:r>
         <w:t>Funcionamiento</w:t>
       </w:r>
+      <w:bookmarkEnd w:id="4"/>
     </w:p>
     <w:p>
       <w:pPr>
         <w:ind w:left="720"/>
       </w:pPr>
       <w:r>
-        <w:t xml:space="preserve">El proyecto consta de tres bloques funcionales: </w:t>
+        <w:t xml:space="preserve">SelfieHouse </w:t>
+      </w:r>
+      <w:r>
+        <w:t xml:space="preserve">consta de tres bloques funcionales: </w:t>
       </w:r>
       <w:r>
         <w:rPr>
@@ -1495,24 +3188,40 @@
     </w:p>
     <w:p>
       <w:pPr>
+        <w:pStyle w:val="Ttulo2"/>
+        <w:numPr>
+          <w:ilvl w:val="1"/>
+          <w:numId w:val="4"/>
+        </w:numPr>
+      </w:pPr>
+      <w:r>
+        <w:t>Acceso</w:t>
+      </w:r>
+    </w:p>
+    <w:p>
+      <w:pPr>
         <w:ind w:left="720"/>
       </w:pPr>
       <w:r>
-        <w:t>Un ind</w:t>
-      </w:r>
-      <w:r>
-        <w:t>ividuo podrá acceder a la casa de dos maneras, de forma directa mediante la introducción de un código de acceso o bien mediante la aprobación de un tercero, previa solicitud. Esta solicitud, consta de una foto (</w:t>
-      </w:r>
-      <w:proofErr w:type="spellStart"/>
+        <w:t>Un individuo podrá acceder a la casa de dos maneras, de forma directa mediante la introducción de un código de acceso o bien mediante la aprobación de un tercero, previa solicitud. Esta solicitud, consta de una foto (</w:t>
+      </w:r>
       <w:r>
         <w:rPr>
           <w:i/>
         </w:rPr>
         <w:t>selfie</w:t>
       </w:r>
-      <w:proofErr w:type="spellEnd"/>
-      <w:r>
-        <w:t>) que será recibida por un administrador que será quien admita o deniegue el acceso a la casa.</w:t>
+      <w:r>
+        <w:t>) que será recibida por un administrador</w:t>
+      </w:r>
+      <w:r>
+        <w:t xml:space="preserve"> (a través de un servidor) que será quien admita o den</w:t>
+      </w:r>
+      <w:r>
+        <w:t>i</w:t>
+      </w:r>
+      <w:r>
+        <w:t>egue el acceso a la casa.</w:t>
       </w:r>
     </w:p>
     <w:p>
@@ -1583,19 +3292,30 @@
       <w:r>
         <w:t xml:space="preserve">(Figura </w:t>
       </w:r>
-      <w:fldSimple w:instr=" SEQ Figura \* ARABIC ">
-        <w:r>
-          <w:rPr>
-            <w:noProof/>
-          </w:rPr>
-          <w:t>1</w:t>
-        </w:r>
-      </w:fldSimple>
+      <w:r>
+        <w:fldChar w:fldCharType="begin"/>
+      </w:r>
+      <w:r>
+        <w:instrText xml:space="preserve"> SEQ Figura \* ARABIC </w:instrText>
+      </w:r>
+      <w:r>
+        <w:fldChar w:fldCharType="separate"/>
+      </w:r>
+      <w:r>
+        <w:rPr>
+          <w:noProof/>
+        </w:rPr>
+        <w:t>1</w:t>
+      </w:r>
+      <w:r>
+        <w:rPr>
+          <w:noProof/>
+        </w:rPr>
+        <w:fldChar w:fldCharType="end"/>
+      </w:r>
       <w:r>
         <w:t xml:space="preserve"> – Acceso sin selfie)</w:t>
       </w:r>
-      <w:bookmarkStart w:id="0" w:name="_GoBack"/>
-      <w:bookmarkEnd w:id="0"/>
     </w:p>
     <w:p>
       <w:pPr>
@@ -1667,74 +3387,31 @@
       <w:r>
         <w:t xml:space="preserve">(Figura </w:t>
       </w:r>
-      <w:fldSimple w:instr=" SEQ Figura \* ARABIC ">
-        <w:r>
-          <w:rPr>
-            <w:noProof/>
-          </w:rPr>
-          <w:t>2</w:t>
-        </w:r>
-      </w:fldSimple>
-      <w:r>
-        <w:t xml:space="preserve"> – Acceso con </w:t>
-      </w:r>
-      <w:proofErr w:type="spellStart"/>
-      <w:r>
-        <w:t>selfie</w:t>
-      </w:r>
-      <w:proofErr w:type="spellEnd"/>
-      <w:r>
-        <w:t>)</w:t>
-      </w:r>
-    </w:p>
-    <w:p>
-      <w:pPr>
-        <w:ind w:left="720"/>
-      </w:pPr>
-      <w:r>
-        <w:t>Por otro lado, si se dispone de un código de acceso completo, con el cual se podrá tener control total de la casa. Desde allí se podrá ver los estados de los dis</w:t>
-      </w:r>
-      <w:r>
-        <w:t>tintos sensores y actuadores, así como también podrá manipularse los distintos actuadores de la casa.</w:t>
-      </w:r>
-    </w:p>
-    <w:p>
-      <w:pPr>
-        <w:ind w:left="720"/>
-      </w:pPr>
-      <w:r>
-        <w:t xml:space="preserve">El </w:t>
-      </w:r>
-      <w:r>
-        <w:rPr>
-          <w:i/>
-        </w:rPr>
-        <w:t>sistema embebido</w:t>
-      </w:r>
-      <w:r>
-        <w:t xml:space="preserve"> se encontrará conectado a distintos sensores que medirán y evaluarán el estado el ambiente. Ante alguna situación no deseada se dispar</w:t>
-      </w:r>
-      <w:r>
-        <w:t>ará una acción preventiva activando un actuador correspondiente. Este también reaccionará ante las solicitudes de la aplicación Android.</w:t>
-      </w:r>
-    </w:p>
-    <w:p>
-      <w:pPr>
-        <w:ind w:left="720"/>
-      </w:pPr>
-      <w:r>
-        <w:t xml:space="preserve">El servidor web hará de intermediario entre el sistema embebido y la aplicación Android. Aquí se almacenará una base de datos donde se persistirán las </w:t>
-      </w:r>
-      <w:proofErr w:type="spellStart"/>
-      <w:r>
-        <w:t>selfies</w:t>
-      </w:r>
-      <w:proofErr w:type="spellEnd"/>
-      <w:r>
-        <w:t xml:space="preserve"> de solicitud de acceso, los códigos de acceso y las notificaciones del sistema embebido.</w:t>
-      </w:r>
-    </w:p>
-    <w:p/>
+      <w:r>
+        <w:fldChar w:fldCharType="begin"/>
+      </w:r>
+      <w:r>
+        <w:instrText xml:space="preserve"> SEQ Figura \* ARABIC </w:instrText>
+      </w:r>
+      <w:r>
+        <w:fldChar w:fldCharType="separate"/>
+      </w:r>
+      <w:r>
+        <w:rPr>
+          <w:noProof/>
+        </w:rPr>
+        <w:t>2</w:t>
+      </w:r>
+      <w:r>
+        <w:rPr>
+          <w:noProof/>
+        </w:rPr>
+        <w:fldChar w:fldCharType="end"/>
+      </w:r>
+      <w:r>
+        <w:t xml:space="preserve"> – Acceso con selfie)</w:t>
+      </w:r>
+    </w:p>
     <w:p>
       <w:pPr>
         <w:pStyle w:val="Ttulo2"/>
@@ -1744,12 +3421,467 @@
         </w:numPr>
       </w:pPr>
       <w:r>
-        <w:t>Diagrama</w:t>
-      </w:r>
-      <w:r>
-        <w:t xml:space="preserve"> funcional</w:t>
-      </w:r>
-    </w:p>
+        <w:t>Control</w:t>
+      </w:r>
+    </w:p>
+    <w:p>
+      <w:pPr>
+        <w:ind w:left="720"/>
+      </w:pPr>
+      <w:r>
+        <w:t>S</w:t>
+      </w:r>
+      <w:r>
+        <w:t xml:space="preserve">i se dispone de un código de acceso completo, se podrá tener control total de la casa. Desde allí se podrá ver los estados de los distintos sensores y actuadores, así como también podrá manipularse los </w:t>
+      </w:r>
+      <w:r>
+        <w:t>distintos actuadores de la casa, de forma manual o automática.</w:t>
+      </w:r>
+    </w:p>
+    <w:p>
+      <w:pPr>
+        <w:ind w:left="720"/>
+      </w:pPr>
+      <w:r>
+        <w:t>El sistema de medición será activado cuando no se encuentre nadie en la casa. Este realizará el monitoreo</w:t>
+      </w:r>
+      <w:r>
+        <w:t xml:space="preserve"> de sus sensores y</w:t>
+      </w:r>
+      <w:r>
+        <w:t xml:space="preserve"> evaluará realizar una acción consecuente en caso que sea necesaria.</w:t>
+      </w:r>
+    </w:p>
+    <w:p>
+      <w:pPr>
+        <w:ind w:left="720"/>
+      </w:pPr>
+      <w:r>
+        <w:t xml:space="preserve">El </w:t>
+      </w:r>
+      <w:r>
+        <w:rPr>
+          <w:i/>
+        </w:rPr>
+        <w:t>sistema embebido</w:t>
+      </w:r>
+      <w:r>
+        <w:t xml:space="preserve"> se encontrará conectado a distintos sensores que medirán y evaluarán el estado el ambiente. Ante alguna situación no deseada se disparará una acción preventiva activando un actuador correspondiente. Este también reaccionará ante las solicitudes de la aplicación Android.</w:t>
+      </w:r>
+    </w:p>
+    <w:p>
+      <w:pPr>
+        <w:ind w:left="720"/>
+      </w:pPr>
+      <w:r>
+        <w:t xml:space="preserve">El </w:t>
+      </w:r>
+      <w:r>
+        <w:rPr>
+          <w:i/>
+        </w:rPr>
+        <w:t>servidor web</w:t>
+      </w:r>
+      <w:r>
+        <w:t xml:space="preserve"> hará de intermediario entre el sistema embebido y la aplicación Android. Aquí se almacenará una base de datos donde se persistirán las selfies de solicitud de acceso, los códigos de acceso y las notificaciones del sistema embebido.</w:t>
+      </w:r>
+    </w:p>
+    <w:p>
+      <w:pPr>
+        <w:ind w:left="720"/>
+      </w:pPr>
+      <w:r>
+        <w:t xml:space="preserve">A </w:t>
+      </w:r>
+      <w:r>
+        <w:t>continuación,</w:t>
+      </w:r>
+      <w:r>
+        <w:t xml:space="preserve"> se presentan los distintos tipos de monitoreo que realizará SelfieHouse cuando el sistema de monitoreo se encuentre encendido. </w:t>
+      </w:r>
+    </w:p>
+    <w:p>
+      <w:pPr>
+        <w:pStyle w:val="Ttulo7"/>
+        <w:ind w:firstLine="720"/>
+        <w:rPr>
+          <w:b/>
+          <w:i w:val="0"/>
+          <w:color w:val="4F81BD" w:themeColor="accent1"/>
+          <w:sz w:val="24"/>
+        </w:rPr>
+      </w:pPr>
+      <w:r>
+        <w:rPr>
+          <w:b/>
+          <w:i w:val="0"/>
+          <w:color w:val="4F81BD" w:themeColor="accent1"/>
+          <w:sz w:val="24"/>
+        </w:rPr>
+        <w:t xml:space="preserve">3.1.1 </w:t>
+      </w:r>
+      <w:r>
+        <w:rPr>
+          <w:b/>
+          <w:i w:val="0"/>
+          <w:color w:val="4F81BD" w:themeColor="accent1"/>
+          <w:sz w:val="24"/>
+        </w:rPr>
+        <w:t>Monitoreo</w:t>
+      </w:r>
+      <w:r>
+        <w:rPr>
+          <w:b/>
+          <w:i w:val="0"/>
+          <w:color w:val="4F81BD" w:themeColor="accent1"/>
+          <w:sz w:val="24"/>
+        </w:rPr>
+        <w:t xml:space="preserve"> de </w:t>
+      </w:r>
+      <w:r>
+        <w:rPr>
+          <w:b/>
+          <w:i w:val="0"/>
+          <w:color w:val="4F81BD" w:themeColor="accent1"/>
+          <w:sz w:val="24"/>
+        </w:rPr>
+        <w:t>movimiento</w:t>
+      </w:r>
+    </w:p>
+    <w:p/>
+    <w:p>
+      <w:pPr>
+        <w:jc w:val="center"/>
+      </w:pPr>
+      <w:r>
+        <w:rPr>
+          <w:noProof/>
+          <w:lang w:val="en-US"/>
+        </w:rPr>
+        <w:drawing>
+          <wp:inline distT="0" distB="0" distL="0" distR="0">
+            <wp:extent cx="6490846" cy="3009900"/>
+            <wp:effectExtent l="0" t="0" r="5715" b="0"/>
+            <wp:docPr id="17" name="Imagen 17" descr="D:\Mauro\Cloud\GitHub\selfieHouseSOA\Documentación\Diagramas\Deteccion movimiento.png"/>
+            <wp:cNvGraphicFramePr>
+              <a:graphicFrameLocks xmlns:a="http://schemas.openxmlformats.org/drawingml/2006/main" noChangeAspect="1"/>
+            </wp:cNvGraphicFramePr>
+            <a:graphic xmlns:a="http://schemas.openxmlformats.org/drawingml/2006/main">
+              <a:graphicData uri="http://schemas.openxmlformats.org/drawingml/2006/picture">
+                <pic:pic xmlns:pic="http://schemas.openxmlformats.org/drawingml/2006/picture">
+                  <pic:nvPicPr>
+                    <pic:cNvPr id="0" name="Picture 2" descr="D:\Mauro\Cloud\GitHub\selfieHouseSOA\Documentación\Diagramas\Deteccion movimiento.png"/>
+                    <pic:cNvPicPr>
+                      <a:picLocks noChangeAspect="1" noChangeArrowheads="1"/>
+                    </pic:cNvPicPr>
+                  </pic:nvPicPr>
+                  <pic:blipFill>
+                    <a:blip r:embed="rId10">
+                      <a:extLst>
+                        <a:ext uri="{28A0092B-C50C-407E-A947-70E740481C1C}">
+                          <a14:useLocalDpi xmlns:a14="http://schemas.microsoft.com/office/drawing/2010/main" val="0"/>
+                        </a:ext>
+                      </a:extLst>
+                    </a:blip>
+                    <a:srcRect/>
+                    <a:stretch>
+                      <a:fillRect/>
+                    </a:stretch>
+                  </pic:blipFill>
+                  <pic:spPr bwMode="auto">
+                    <a:xfrm>
+                      <a:off x="0" y="0"/>
+                      <a:ext cx="6518127" cy="3022551"/>
+                    </a:xfrm>
+                    <a:prstGeom prst="rect">
+                      <a:avLst/>
+                    </a:prstGeom>
+                    <a:noFill/>
+                    <a:ln>
+                      <a:noFill/>
+                    </a:ln>
+                  </pic:spPr>
+                </pic:pic>
+              </a:graphicData>
+            </a:graphic>
+          </wp:inline>
+        </w:drawing>
+      </w:r>
+    </w:p>
+    <w:p>
+      <w:pPr>
+        <w:pStyle w:val="Ttulo7"/>
+        <w:ind w:firstLine="360"/>
+        <w:rPr>
+          <w:b/>
+          <w:i w:val="0"/>
+          <w:color w:val="4F81BD" w:themeColor="accent1"/>
+          <w:sz w:val="24"/>
+        </w:rPr>
+      </w:pPr>
+      <w:r>
+        <w:rPr>
+          <w:b/>
+          <w:i w:val="0"/>
+          <w:color w:val="4F81BD" w:themeColor="accent1"/>
+          <w:sz w:val="24"/>
+        </w:rPr>
+        <w:lastRenderedPageBreak/>
+        <w:t>3.1.2</w:t>
+      </w:r>
+      <w:r>
+        <w:rPr>
+          <w:b/>
+          <w:i w:val="0"/>
+          <w:color w:val="4F81BD" w:themeColor="accent1"/>
+          <w:sz w:val="24"/>
+        </w:rPr>
+        <w:t xml:space="preserve"> </w:t>
+      </w:r>
+      <w:r>
+        <w:rPr>
+          <w:b/>
+          <w:i w:val="0"/>
+          <w:color w:val="4F81BD" w:themeColor="accent1"/>
+          <w:sz w:val="24"/>
+        </w:rPr>
+        <w:t>Monitoreo</w:t>
+      </w:r>
+      <w:r>
+        <w:rPr>
+          <w:b/>
+          <w:i w:val="0"/>
+          <w:color w:val="4F81BD" w:themeColor="accent1"/>
+          <w:sz w:val="24"/>
+        </w:rPr>
+        <w:t xml:space="preserve"> de temperatura</w:t>
+      </w:r>
+    </w:p>
+    <w:p>
+      <w:pPr>
+        <w:jc w:val="center"/>
+      </w:pPr>
+    </w:p>
+    <w:p>
+      <w:pPr>
+        <w:jc w:val="center"/>
+      </w:pPr>
+      <w:r>
+        <w:rPr>
+          <w:noProof/>
+          <w:lang w:val="en-US"/>
+        </w:rPr>
+        <w:drawing>
+          <wp:inline distT="0" distB="0" distL="0" distR="0">
+            <wp:extent cx="5998836" cy="3257550"/>
+            <wp:effectExtent l="0" t="0" r="2540" b="0"/>
+            <wp:docPr id="1" name="Imagen 1" descr="D:\Mauro\Cloud\GitHub\selfieHouseSOA\Documentación\Diagramas\Alarma de temperatura.png"/>
+            <wp:cNvGraphicFramePr>
+              <a:graphicFrameLocks xmlns:a="http://schemas.openxmlformats.org/drawingml/2006/main" noChangeAspect="1"/>
+            </wp:cNvGraphicFramePr>
+            <a:graphic xmlns:a="http://schemas.openxmlformats.org/drawingml/2006/main">
+              <a:graphicData uri="http://schemas.openxmlformats.org/drawingml/2006/picture">
+                <pic:pic xmlns:pic="http://schemas.openxmlformats.org/drawingml/2006/picture">
+                  <pic:nvPicPr>
+                    <pic:cNvPr id="0" name="Picture 1" descr="D:\Mauro\Cloud\GitHub\selfieHouseSOA\Documentación\Diagramas\Alarma de temperatura.png"/>
+                    <pic:cNvPicPr>
+                      <a:picLocks noChangeAspect="1" noChangeArrowheads="1"/>
+                    </pic:cNvPicPr>
+                  </pic:nvPicPr>
+                  <pic:blipFill>
+                    <a:blip r:embed="rId11">
+                      <a:extLst>
+                        <a:ext uri="{28A0092B-C50C-407E-A947-70E740481C1C}">
+                          <a14:useLocalDpi xmlns:a14="http://schemas.microsoft.com/office/drawing/2010/main" val="0"/>
+                        </a:ext>
+                      </a:extLst>
+                    </a:blip>
+                    <a:srcRect/>
+                    <a:stretch>
+                      <a:fillRect/>
+                    </a:stretch>
+                  </pic:blipFill>
+                  <pic:spPr bwMode="auto">
+                    <a:xfrm>
+                      <a:off x="0" y="0"/>
+                      <a:ext cx="6009138" cy="3263144"/>
+                    </a:xfrm>
+                    <a:prstGeom prst="rect">
+                      <a:avLst/>
+                    </a:prstGeom>
+                    <a:noFill/>
+                    <a:ln>
+                      <a:noFill/>
+                    </a:ln>
+                  </pic:spPr>
+                </pic:pic>
+              </a:graphicData>
+            </a:graphic>
+          </wp:inline>
+        </w:drawing>
+      </w:r>
+    </w:p>
+    <w:p>
+      <w:pPr>
+        <w:pStyle w:val="Ttulo7"/>
+        <w:ind w:firstLine="360"/>
+        <w:rPr>
+          <w:b/>
+          <w:i w:val="0"/>
+          <w:color w:val="4F81BD" w:themeColor="accent1"/>
+          <w:sz w:val="24"/>
+        </w:rPr>
+      </w:pPr>
+      <w:r>
+        <w:rPr>
+          <w:b/>
+          <w:i w:val="0"/>
+          <w:color w:val="4F81BD" w:themeColor="accent1"/>
+          <w:sz w:val="24"/>
+        </w:rPr>
+        <w:t>3.1.3</w:t>
+      </w:r>
+      <w:r>
+        <w:rPr>
+          <w:b/>
+          <w:i w:val="0"/>
+          <w:color w:val="4F81BD" w:themeColor="accent1"/>
+          <w:sz w:val="24"/>
+        </w:rPr>
+        <w:t xml:space="preserve"> </w:t>
+      </w:r>
+      <w:r>
+        <w:rPr>
+          <w:b/>
+          <w:i w:val="0"/>
+          <w:color w:val="4F81BD" w:themeColor="accent1"/>
+          <w:sz w:val="24"/>
+        </w:rPr>
+        <w:t>Monitoreo</w:t>
+      </w:r>
+      <w:r>
+        <w:rPr>
+          <w:b/>
+          <w:i w:val="0"/>
+          <w:color w:val="4F81BD" w:themeColor="accent1"/>
+          <w:sz w:val="24"/>
+        </w:rPr>
+        <w:t xml:space="preserve"> de </w:t>
+      </w:r>
+      <w:r>
+        <w:rPr>
+          <w:b/>
+          <w:i w:val="0"/>
+          <w:color w:val="4F81BD" w:themeColor="accent1"/>
+          <w:sz w:val="24"/>
+        </w:rPr>
+        <w:t>luz y fuego</w:t>
+      </w:r>
+    </w:p>
+    <w:p>
+      <w:pPr>
+        <w:ind w:left="720"/>
+      </w:pPr>
+    </w:p>
+    <w:p>
+      <w:pPr>
+        <w:ind w:left="720"/>
+      </w:pPr>
+      <w:r>
+        <w:rPr>
+          <w:noProof/>
+          <w:lang w:val="en-US"/>
+        </w:rPr>
+        <w:drawing>
+          <wp:inline distT="0" distB="0" distL="0" distR="0">
+            <wp:extent cx="6200775" cy="2936406"/>
+            <wp:effectExtent l="0" t="0" r="0" b="0"/>
+            <wp:docPr id="20" name="Imagen 20" descr="D:\Mauro\Cloud\GitHub\selfieHouseSOA\Documentación\Diagramas\Deteccion fuego.png"/>
+            <wp:cNvGraphicFramePr>
+              <a:graphicFrameLocks xmlns:a="http://schemas.openxmlformats.org/drawingml/2006/main" noChangeAspect="1"/>
+            </wp:cNvGraphicFramePr>
+            <a:graphic xmlns:a="http://schemas.openxmlformats.org/drawingml/2006/main">
+              <a:graphicData uri="http://schemas.openxmlformats.org/drawingml/2006/picture">
+                <pic:pic xmlns:pic="http://schemas.openxmlformats.org/drawingml/2006/picture">
+                  <pic:nvPicPr>
+                    <pic:cNvPr id="0" name="Picture 3" descr="D:\Mauro\Cloud\GitHub\selfieHouseSOA\Documentación\Diagramas\Deteccion fuego.png"/>
+                    <pic:cNvPicPr>
+                      <a:picLocks noChangeAspect="1" noChangeArrowheads="1"/>
+                    </pic:cNvPicPr>
+                  </pic:nvPicPr>
+                  <pic:blipFill>
+                    <a:blip r:embed="rId12">
+                      <a:extLst>
+                        <a:ext uri="{28A0092B-C50C-407E-A947-70E740481C1C}">
+                          <a14:useLocalDpi xmlns:a14="http://schemas.microsoft.com/office/drawing/2010/main" val="0"/>
+                        </a:ext>
+                      </a:extLst>
+                    </a:blip>
+                    <a:srcRect/>
+                    <a:stretch>
+                      <a:fillRect/>
+                    </a:stretch>
+                  </pic:blipFill>
+                  <pic:spPr bwMode="auto">
+                    <a:xfrm>
+                      <a:off x="0" y="0"/>
+                      <a:ext cx="6206156" cy="2938954"/>
+                    </a:xfrm>
+                    <a:prstGeom prst="rect">
+                      <a:avLst/>
+                    </a:prstGeom>
+                    <a:noFill/>
+                    <a:ln>
+                      <a:noFill/>
+                    </a:ln>
+                  </pic:spPr>
+                </pic:pic>
+              </a:graphicData>
+            </a:graphic>
+          </wp:inline>
+        </w:drawing>
+      </w:r>
+    </w:p>
+    <w:p>
+      <w:pPr>
+        <w:ind w:left="720"/>
+      </w:pPr>
+      <w:r>
+        <w:t xml:space="preserve">Para todos los casos, el administrador de la casa que sea notificado podrá ver mediante la app el estado de la casa, el motivo por el cual fue encendida una alarma y allí tener información certera para la futura </w:t>
+      </w:r>
+      <w:r>
+        <w:t>toma de decisiones.</w:t>
+      </w:r>
+    </w:p>
+    <w:p>
+      <w:pPr>
+        <w:rPr>
+          <w:b/>
+          <w:color w:val="6076B4"/>
+          <w:sz w:val="26"/>
+          <w:szCs w:val="26"/>
+        </w:rPr>
+      </w:pPr>
+      <w:bookmarkStart w:id="5" w:name="_Toc518228232"/>
+      <w:r>
+        <w:br w:type="page"/>
+      </w:r>
+    </w:p>
+    <w:p>
+      <w:pPr>
+        <w:pStyle w:val="Ttulo2"/>
+        <w:numPr>
+          <w:ilvl w:val="1"/>
+          <w:numId w:val="4"/>
+        </w:numPr>
+      </w:pPr>
+      <w:r>
+        <w:lastRenderedPageBreak/>
+        <w:t>Diagrama funcional</w:t>
+      </w:r>
+      <w:bookmarkEnd w:id="5"/>
+    </w:p>
+    <w:p/>
     <w:p>
       <w:pPr>
         <w:ind w:firstLine="360"/>
@@ -1773,7 +3905,7 @@
                     <pic:cNvPicPr preferRelativeResize="0"/>
                   </pic:nvPicPr>
                   <pic:blipFill>
-                    <a:blip r:embed="rId10"/>
+                    <a:blip r:embed="rId13"/>
                     <a:srcRect/>
                     <a:stretch>
                       <a:fillRect/>
@@ -1809,16 +3941,25 @@
           <w:numId w:val="4"/>
         </w:numPr>
       </w:pPr>
-      <w:bookmarkStart w:id="1" w:name="_lxtxhjh2m8r2" w:colFirst="0" w:colLast="0"/>
-      <w:bookmarkEnd w:id="1"/>
+      <w:bookmarkStart w:id="6" w:name="_lxtxhjh2m8r2" w:colFirst="0" w:colLast="0"/>
+      <w:bookmarkStart w:id="7" w:name="_Toc518228233"/>
+      <w:bookmarkEnd w:id="6"/>
       <w:r>
         <w:lastRenderedPageBreak/>
         <w:t>Diagrama físico</w:t>
       </w:r>
+      <w:bookmarkEnd w:id="7"/>
     </w:p>
     <w:p>
       <w:r>
         <w:tab/>
+        <w:t xml:space="preserve">Este diagrama representa las conexiones del hardware del sistema, como podemos observar, la placa </w:t>
+      </w:r>
+      <w:r>
+        <w:t>A</w:t>
+      </w:r>
+      <w:r>
+        <w:t>rduino, sensores y actuadores son alimentados por una fuente de 5V.</w:t>
       </w:r>
     </w:p>
     <w:p>
@@ -1826,21 +3967,7 @@
         <w:ind w:left="720"/>
       </w:pPr>
       <w:r>
-        <w:t>Este diagrama representa las conexiones del hardware del sistema, como podemos observar, la placa A</w:t>
-      </w:r>
-      <w:r>
-        <w:t>rduino, sensores y actuadores son alimentados por una fuente de 5V.</w:t>
-      </w:r>
-    </w:p>
-    <w:p>
-      <w:pPr>
-        <w:ind w:left="720"/>
-      </w:pPr>
-      <w:r>
-        <w:t>El Servidor, la aplicación de Android y el Arduino se co</w:t>
-      </w:r>
-      <w:r>
-        <w:t>nectan a la misma red para el intercambio de datos.</w:t>
+        <w:t>El Servidor, la aplicación de Android y el Arduino se conectan a la misma red para el intercambio de datos.</w:t>
       </w:r>
     </w:p>
     <w:p>
@@ -1863,7 +3990,7 @@
                     <pic:cNvPicPr preferRelativeResize="0"/>
                   </pic:nvPicPr>
                   <pic:blipFill>
-                    <a:blip r:embed="rId11"/>
+                    <a:blip r:embed="rId14"/>
                     <a:srcRect/>
                     <a:stretch>
                       <a:fillRect/>
@@ -1885,6 +4012,7 @@
           </wp:inline>
         </w:drawing>
       </w:r>
+      <w:bookmarkStart w:id="8" w:name="_Toc518228234"/>
     </w:p>
     <w:p>
       <w:pPr>
@@ -1897,6 +4025,7 @@
       <w:r>
         <w:t>Alcance</w:t>
       </w:r>
+      <w:bookmarkEnd w:id="8"/>
     </w:p>
     <w:p>
       <w:pPr>
@@ -1907,9 +4036,11 @@
         </w:numPr>
         <w:ind w:left="851"/>
       </w:pPr>
+      <w:bookmarkStart w:id="9" w:name="_Toc518228235"/>
       <w:r>
         <w:t>Sistema embebido</w:t>
       </w:r>
+      <w:bookmarkEnd w:id="9"/>
     </w:p>
     <w:p>
       <w:pPr>
@@ -1977,13 +4108,7 @@
         <w:rPr>
           <w:color w:val="000000"/>
         </w:rPr>
-        <w:t>El sistema embebido debe detectar el</w:t>
-      </w:r>
-      <w:r>
-        <w:rPr>
-          <w:color w:val="000000"/>
-        </w:rPr>
-        <w:t xml:space="preserve"> movimiento del ambiente.</w:t>
+        <w:t>El sistema embebido debe detectar el movimiento del ambiente.</w:t>
       </w:r>
     </w:p>
     <w:p>
@@ -2052,13 +4177,7 @@
         <w:rPr>
           <w:color w:val="000000"/>
         </w:rPr>
-        <w:t>El sistema embebido debe establecer si alguna de sus mediciones implica la acción</w:t>
-      </w:r>
-      <w:r>
-        <w:rPr>
-          <w:color w:val="000000"/>
-        </w:rPr>
-        <w:t xml:space="preserve"> de una alerta.</w:t>
+        <w:t>El sistema embebido debe establecer si alguna de sus mediciones implica la acción de una alerta.</w:t>
       </w:r>
     </w:p>
     <w:p>
@@ -2187,13 +4306,7 @@
         <w:rPr>
           <w:color w:val="000000"/>
         </w:rPr>
-        <w:t xml:space="preserve"> y avisar al servidor Apache cu</w:t>
-      </w:r>
-      <w:r>
-        <w:rPr>
-          <w:color w:val="000000"/>
-        </w:rPr>
-        <w:t>ando se detecte movimiento.</w:t>
+        <w:t xml:space="preserve"> y avisar al servidor Apache cuando se detecte movimiento.</w:t>
       </w:r>
     </w:p>
     <w:p>
@@ -2253,13 +4366,7 @@
         <w:rPr>
           <w:color w:val="000000"/>
         </w:rPr>
-        <w:t>El sistema embebido debe encender el ventilador y avisar al servidor Apache cuando se detecte una temperatura f</w:t>
-      </w:r>
-      <w:r>
-        <w:rPr>
-          <w:color w:val="000000"/>
-        </w:rPr>
-        <w:t>uera de rango.</w:t>
+        <w:t>El sistema embebido debe encender el ventilador y avisar al servidor Apache cuando se detecte una temperatura fuera de rango.</w:t>
       </w:r>
     </w:p>
     <w:p>
@@ -2318,7 +4425,6 @@
         <w:rPr>
           <w:color w:val="000000"/>
         </w:rPr>
-        <w:lastRenderedPageBreak/>
         <w:t xml:space="preserve">El sistema embebido debe permitir obtener un informe de los estados de sus mediciones mediante </w:t>
       </w:r>
       <w:proofErr w:type="spellStart"/>
@@ -2345,9 +4451,12 @@
         </w:numPr>
         <w:ind w:left="851"/>
       </w:pPr>
-      <w:r>
+      <w:bookmarkStart w:id="10" w:name="_Toc518228236"/>
+      <w:r>
+        <w:lastRenderedPageBreak/>
         <w:t>Aplicación Android</w:t>
       </w:r>
+      <w:bookmarkEnd w:id="10"/>
     </w:p>
     <w:p>
       <w:pPr>
@@ -2369,13 +4478,7 @@
         <w:rPr>
           <w:color w:val="000000"/>
         </w:rPr>
-        <w:t>La aplicación Android debe soli</w:t>
-      </w:r>
-      <w:r>
-        <w:rPr>
-          <w:color w:val="000000"/>
-        </w:rPr>
-        <w:t>citar clave de acceso.</w:t>
+        <w:t>La aplicación Android debe solicitar clave de acceso.</w:t>
       </w:r>
     </w:p>
     <w:p>
@@ -2467,13 +4570,7 @@
         <w:rPr>
           <w:color w:val="000000"/>
         </w:rPr>
-        <w:t>La aplicación Android debe permitir conceder el acceso a la casa cuando esta sea aprobada por un admi</w:t>
-      </w:r>
-      <w:r>
-        <w:rPr>
-          <w:color w:val="000000"/>
-        </w:rPr>
-        <w:t>nistrador de la casa.</w:t>
+        <w:t>La aplicación Android debe permitir conceder el acceso a la casa cuando esta sea aprobada por un administrador de la casa.</w:t>
       </w:r>
     </w:p>
     <w:p>
@@ -2542,13 +4639,7 @@
         <w:rPr>
           <w:color w:val="000000"/>
         </w:rPr>
-        <w:t>La aplicación Android debe ser notificada cuando e</w:t>
-      </w:r>
-      <w:r>
-        <w:rPr>
-          <w:color w:val="000000"/>
-        </w:rPr>
-        <w:t>l Sistema Embebido detecte una temperatura fuera de rango.</w:t>
+        <w:t>La aplicación Android debe ser notificada cuando el Sistema Embebido detecte una temperatura fuera de rango.</w:t>
       </w:r>
     </w:p>
     <w:p>
@@ -2663,13 +4754,7 @@
         <w:rPr>
           <w:color w:val="000000"/>
         </w:rPr>
-        <w:t>La aplicación Android debe pe</w:t>
-      </w:r>
-      <w:r>
-        <w:rPr>
-          <w:color w:val="000000"/>
-        </w:rPr>
-        <w:t>rmitir ingresar la ubicación de la casa.</w:t>
+        <w:t>La aplicación Android debe permitir ingresar la ubicación de la casa.</w:t>
       </w:r>
     </w:p>
     <w:p>
@@ -2702,9 +4787,14 @@
           <w:numId w:val="8"/>
         </w:numPr>
       </w:pPr>
-      <w:r>
-        <w:t>Diseño</w:t>
-      </w:r>
+      <w:bookmarkStart w:id="11" w:name="_Toc518228237"/>
+      <w:r>
+        <w:t>Di</w:t>
+      </w:r>
+      <w:r>
+        <w:t>seño</w:t>
+      </w:r>
+      <w:bookmarkEnd w:id="11"/>
     </w:p>
     <w:p>
       <w:pPr>
@@ -2726,9 +4816,9 @@
         </w:rPr>
         <w:drawing>
           <wp:inline distT="0" distB="0" distL="0" distR="0">
-            <wp:extent cx="5409539" cy="3429000"/>
-            <wp:effectExtent l="0" t="0" r="1270" b="0"/>
-            <wp:docPr id="16" name="Imagen 16" descr="D:\Mauro\Cloud\GitHub\selfieHouseSOA\Documentación\Diagramas\selfieHouseV2.png"/>
+            <wp:extent cx="5417741" cy="4193540"/>
+            <wp:effectExtent l="0" t="0" r="0" b="0"/>
+            <wp:docPr id="22" name="Imagen 22" descr="D:\Mauro\Cloud\GitHub\selfieHouseSOA\Documentación\Diagramas\selfieHouseV2.png"/>
             <wp:cNvGraphicFramePr>
               <a:graphicFrameLocks xmlns:a="http://schemas.openxmlformats.org/drawingml/2006/main" noChangeAspect="1"/>
             </wp:cNvGraphicFramePr>
@@ -2736,13 +4826,13 @@
               <a:graphicData uri="http://schemas.openxmlformats.org/drawingml/2006/picture">
                 <pic:pic xmlns:pic="http://schemas.openxmlformats.org/drawingml/2006/picture">
                   <pic:nvPicPr>
-                    <pic:cNvPr id="0" name="Picture 1" descr="D:\Mauro\Cloud\GitHub\selfieHouseSOA\Documentación\Diagramas\selfieHouseV2.png"/>
+                    <pic:cNvPr id="0" name="Picture 4" descr="D:\Mauro\Cloud\GitHub\selfieHouseSOA\Documentación\Diagramas\selfieHouseV2.png"/>
                     <pic:cNvPicPr>
                       <a:picLocks noChangeAspect="1" noChangeArrowheads="1"/>
                     </pic:cNvPicPr>
                   </pic:nvPicPr>
                   <pic:blipFill>
-                    <a:blip r:embed="rId12" cstate="print">
+                    <a:blip r:embed="rId15" cstate="print">
                       <a:extLst>
                         <a:ext uri="{28A0092B-C50C-407E-A947-70E740481C1C}">
                           <a14:useLocalDpi xmlns:a14="http://schemas.microsoft.com/office/drawing/2010/main" val="0"/>
@@ -2757,7 +4847,7 @@
                   <pic:spPr bwMode="auto">
                     <a:xfrm>
                       <a:off x="0" y="0"/>
-                      <a:ext cx="5417714" cy="3434182"/>
+                      <a:ext cx="5421240" cy="4196249"/>
                     </a:xfrm>
                     <a:prstGeom prst="rect">
                       <a:avLst/>
@@ -2773,6 +4863,8 @@
           </wp:inline>
         </w:drawing>
       </w:r>
+      <w:bookmarkStart w:id="12" w:name="_GoBack"/>
+      <w:bookmarkEnd w:id="12"/>
     </w:p>
     <w:p>
       <w:pPr>
@@ -2791,9 +4883,11 @@
         </w:numPr>
         <w:spacing w:before="0"/>
       </w:pPr>
+      <w:bookmarkStart w:id="13" w:name="_Toc518228238"/>
       <w:r>
         <w:t>Implementación</w:t>
       </w:r>
+      <w:bookmarkEnd w:id="13"/>
     </w:p>
     <w:p>
       <w:pPr>
@@ -2804,9 +4898,11 @@
         </w:numPr>
         <w:ind w:left="851"/>
       </w:pPr>
+      <w:bookmarkStart w:id="14" w:name="_Toc518228239"/>
       <w:r>
         <w:t>Sistema Embebido</w:t>
       </w:r>
+      <w:bookmarkEnd w:id="14"/>
     </w:p>
     <w:p>
       <w:pPr>
@@ -3057,10 +5153,7 @@
       </w:r>
       <w:proofErr w:type="spellEnd"/>
       <w:r>
-        <w:t>, como con la aplic</w:t>
-      </w:r>
-      <w:r>
-        <w:t xml:space="preserve">ación de Android. También en esta instancia realizamos la configuración del servicio que nos permite realizar operaciones directas con el sistema embebido mediante protocolo GET, para esto utilizamos la librería </w:t>
+        <w:t xml:space="preserve">, como con la aplicación de Android. También en esta instancia realizamos la configuración del servicio que nos permite realizar operaciones directas con el sistema embebido mediante protocolo GET, para esto utilizamos la librería </w:t>
       </w:r>
       <w:r>
         <w:rPr>
@@ -3082,12 +5175,7 @@
       </w:r>
       <w:r>
         <w:tab/>
-      </w:r>
-      <w:r>
-        <w:t xml:space="preserve">Determinamos un parámetro de tiempo de 150ms en el cuál vamos a censar todos los elementos conectados al microcontrolador y evaluar las peticiones recibidas debido a que consideramos un tiempo razonable para no sobrecargar el hardware evitando así errores </w:t>
-      </w:r>
-      <w:r>
-        <w:t>en los datos devueltos.</w:t>
+        <w:t>Determinamos un parámetro de tiempo de 150ms en el cuál vamos a censar todos los elementos conectados al microcontrolador y evaluar las peticiones recibidas debido a que consideramos un tiempo razonable para no sobrecargar el hardware evitando así errores en los datos devueltos.</w:t>
       </w:r>
     </w:p>
     <w:p>
@@ -3100,10 +5188,7 @@
       </w:r>
       <w:r>
         <w:tab/>
-        <w:t xml:space="preserve">Se programaron las funcionalidades de censado utilizando las librerías que nos brindan los fabricantes, tomando en cuenta las maneras de obtener información más precisa posible que brindan estos dispositivos. Por ejemplo, para el </w:t>
-      </w:r>
-      <w:r>
-        <w:t xml:space="preserve">sensor de temperatura utilizamos la librería </w:t>
+        <w:t xml:space="preserve">Se programaron las funcionalidades de censado utilizando las librerías que nos brindan los fabricantes, tomando en cuenta las maneras de obtener información más precisa posible que brindan estos dispositivos. Por ejemplo, para el sensor de temperatura utilizamos la librería </w:t>
       </w:r>
       <w:proofErr w:type="spellStart"/>
       <w:r>
@@ -3135,16 +5220,11 @@
       <w:r>
         <w:t xml:space="preserve"> que nos permite modificar la posición del brazo de fuerza. </w:t>
       </w:r>
-      <w:proofErr w:type="spellStart"/>
-      <w:r>
-        <w:t>Tambien</w:t>
-      </w:r>
-      <w:proofErr w:type="spellEnd"/>
-      <w:r>
-        <w:t xml:space="preserve"> se debió imple</w:t>
-      </w:r>
-      <w:r>
-        <w:t xml:space="preserve">mentar los métodos se lectura y acción que se reciben a través del servicio web. </w:t>
+      <w:r>
+        <w:t>También</w:t>
+      </w:r>
+      <w:r>
+        <w:t xml:space="preserve"> se debió implementar los métodos se lectura y acción que se reciben a través del servicio web. </w:t>
       </w:r>
     </w:p>
     <w:p>
@@ -3171,10 +5251,7 @@
         <w:t xml:space="preserve"> </w:t>
       </w:r>
       <w:r>
-        <w:t>que nos provee las herramientas p</w:t>
-      </w:r>
-      <w:r>
-        <w:t>ara este tipo de comunicación.</w:t>
+        <w:t>que nos provee las herramientas para este tipo de comunicación.</w:t>
       </w:r>
     </w:p>
     <w:p/>
@@ -3187,9 +5264,11 @@
         </w:numPr>
         <w:ind w:left="851"/>
       </w:pPr>
+      <w:bookmarkStart w:id="15" w:name="_Toc518228240"/>
       <w:r>
         <w:t>Aplicación Android</w:t>
       </w:r>
+      <w:bookmarkEnd w:id="15"/>
     </w:p>
     <w:p>
       <w:pPr>
@@ -3367,10 +5446,7 @@
         <w:ind w:left="567"/>
       </w:pPr>
       <w:r>
-        <w:t>La aplicación fue desarrollada para versiones 4.4 KitKat en adelante. Utilizamos las distintas librerías proporcionadas por el IDE para el manejo de sensores, comunicación y uso de serv</w:t>
-      </w:r>
-      <w:r>
-        <w:t>icios que nos provee el SO. Para las funciones “</w:t>
+        <w:t>La aplicación fue desarrollada para versiones 4.4 KitKat en adelante. Utilizamos las distintas librerías proporcionadas por el IDE para el manejo de sensores, comunicación y uso de servicios que nos provee el SO. Para las funciones “</w:t>
       </w:r>
       <w:proofErr w:type="spellStart"/>
       <w:r>
@@ -3416,10 +5492,7 @@
         <w:t xml:space="preserve"> </w:t>
       </w:r>
       <w:r>
-        <w:t>que nos brinda la informació</w:t>
-      </w:r>
-      <w:r>
-        <w:t>n de nuestra ubicación utilizando el GPS del dispositivo.</w:t>
+        <w:t>que nos brinda la información de nuestra ubicación utilizando el GPS del dispositivo.</w:t>
       </w:r>
     </w:p>
     <w:p>
@@ -3456,10 +5529,7 @@
       </w:r>
       <w:proofErr w:type="spellEnd"/>
       <w:r>
-        <w:t>. También debimos incluir una librería para poder insertar GIF animados p</w:t>
-      </w:r>
-      <w:r>
-        <w:t xml:space="preserve">ara mejorar la usabilidad del usuario (librería </w:t>
+        <w:t xml:space="preserve">. También debimos incluir una librería para poder insertar GIF animados para mejorar la usabilidad del usuario (librería </w:t>
       </w:r>
       <w:proofErr w:type="spellStart"/>
       <w:r>
@@ -3483,9 +5553,11 @@
         </w:numPr>
         <w:ind w:left="851"/>
       </w:pPr>
+      <w:bookmarkStart w:id="16" w:name="_Toc518228241"/>
       <w:r>
         <w:t>Servidor Web</w:t>
       </w:r>
+      <w:bookmarkEnd w:id="16"/>
     </w:p>
     <w:p>
       <w:pPr>
@@ -3518,13 +5590,7 @@
         <w:ind w:left="567"/>
       </w:pPr>
       <w:r>
-        <w:t>Para almacenar las notificaciones</w:t>
-      </w:r>
-      <w:r>
-        <w:t xml:space="preserve"> de acceso, el estado de los sensores y el historial de eventos se creó una base de datos que se encuentra en dicho servidor. Por otro lado, implementamos un PHP para poder sacar la foto que utilizamos para el acceso que corre sobre un browser, este archiv</w:t>
-      </w:r>
-      <w:r>
-        <w:t>o se encuentra almacenado en el servidor y es accedido desde Android (</w:t>
+        <w:t>Para almacenar las notificaciones de acceso, el estado de los sensores y el historial de eventos se creó una base de datos que se encuentra en dicho servidor. Por otro lado, implementamos un PHP para poder sacar la foto que utilizamos para el acceso que corre sobre un browser, este archivo se encuentra almacenado en el servidor y es accedido desde Android (</w:t>
       </w:r>
       <w:r>
         <w:rPr>
@@ -3550,10 +5616,7 @@
         <w:ind w:left="567"/>
       </w:pPr>
       <w:r>
-        <w:t xml:space="preserve">Este módulo sirve de interface para almacenar datos necesarios para obtener el estado de los sensores, claves de acceso e historial de eventos. La comunicación </w:t>
-      </w:r>
-      <w:r>
-        <w:t>tanto con Android como con el sistema embebido se realiza a través de REST, enviando y recibiendo peticiones sobre GET.</w:t>
+        <w:t>Este módulo sirve de interface para almacenar datos necesarios para obtener el estado de los sensores, claves de acceso e historial de eventos. La comunicación tanto con Android como con el sistema embebido se realiza a través de REST, enviando y recibiendo peticiones sobre GET.</w:t>
       </w:r>
     </w:p>
     <w:p>
@@ -3566,8 +5629,8 @@
           <w:u w:val="single"/>
         </w:rPr>
       </w:pPr>
-      <w:bookmarkStart w:id="2" w:name="_1fob9te" w:colFirst="0" w:colLast="0"/>
-      <w:bookmarkEnd w:id="2"/>
+      <w:bookmarkStart w:id="17" w:name="_1fob9te" w:colFirst="0" w:colLast="0"/>
+      <w:bookmarkEnd w:id="17"/>
       <w:r>
         <w:rPr>
           <w:b/>
@@ -3631,13 +5694,7 @@
         <w:rPr>
           <w:color w:val="000000"/>
         </w:rPr>
-        <w:t xml:space="preserve"> Librería para realizar conexiones y consultas con distintos motores de base de da</w:t>
-      </w:r>
-      <w:r>
-        <w:rPr>
-          <w:color w:val="000000"/>
-        </w:rPr>
-        <w:t>tos.</w:t>
+        <w:t xml:space="preserve"> Librería para realizar conexiones y consultas con distintos motores de base de datos.</w:t>
       </w:r>
     </w:p>
     <w:p>
@@ -3797,20 +5854,18 @@
           <w:numId w:val="8"/>
         </w:numPr>
       </w:pPr>
+      <w:bookmarkStart w:id="18" w:name="_Toc518228242"/>
       <w:r>
         <w:t>Comunicación</w:t>
       </w:r>
-    </w:p>
-    <w:p/>
+      <w:bookmarkEnd w:id="18"/>
+    </w:p>
     <w:p>
       <w:pPr>
         <w:ind w:left="1080" w:hanging="360"/>
       </w:pPr>
       <w:r>
-        <w:t>La comunicación entre los sistemas se realiza mediante Webservices.</w:t>
-      </w:r>
-      <w:r>
-        <w:t xml:space="preserve"> El siguiente esquema muestra de manera clara como se presenta la comunicación:</w:t>
+        <w:t>La comunicación entre los sistemas se realiza mediante Webservices. El siguiente esquema muestra de manera clara como se presenta la comunicación:</w:t>
       </w:r>
     </w:p>
     <w:p>
@@ -3837,7 +5892,7 @@
                     <pic:cNvPicPr preferRelativeResize="0"/>
                   </pic:nvPicPr>
                   <pic:blipFill>
-                    <a:blip r:embed="rId13"/>
+                    <a:blip r:embed="rId16"/>
                     <a:srcRect/>
                     <a:stretch>
                       <a:fillRect/>
@@ -3884,10 +5939,7 @@
         <w:ind w:left="720"/>
       </w:pPr>
       <w:r>
-        <w:t>Esta API se comunica mediante REST y brindará la siguiente información: solicitud</w:t>
-      </w:r>
-      <w:r>
-        <w:t>es de acceso, ubicación del dispositivo, notificaciones de eventos ocurridos en la casa e información para realizar y validar los códigos de acceso en los intentos de acceso a la casa.</w:t>
+        <w:t>Esta API se comunica mediante REST y brindará la siguiente información: solicitudes de acceso, ubicación del dispositivo, notificaciones de eventos ocurridos en la casa e información para realizar y validar los códigos de acceso en los intentos de acceso a la casa.</w:t>
       </w:r>
     </w:p>
     <w:p>
@@ -3895,13 +5947,7 @@
         <w:ind w:left="720"/>
       </w:pPr>
       <w:r>
-        <w:t>Por otro lado, la aplicación también podrá comunicarse directamente con</w:t>
-      </w:r>
-      <w:r>
-        <w:t xml:space="preserve"> el sistema embebido. Aquí obtendrá la información de los estados de los sensores y actuadores. También podrá enviar directamente información a este para tomar control de los dispositivos conectados este. La comunicación también es por REST y la informació</w:t>
-      </w:r>
-      <w:r>
-        <w:t>n será otorgada en formato JSON.</w:t>
+        <w:t>Por otro lado, la aplicación también podrá comunicarse directamente con el sistema embebido. Aquí obtendrá la información de los estados de los sensores y actuadores. También podrá enviar directamente información a este para tomar control de los dispositivos conectados este. La comunicación también es por REST y la información será otorgada en formato JSON.</w:t>
       </w:r>
     </w:p>
     <w:p>
@@ -4801,10 +6847,7 @@
           </w:p>
           <w:p>
             <w:r>
-              <w:t>En caso que el código sea</w:t>
-            </w:r>
-            <w:r>
-              <w:t xml:space="preserve"> de control no se abrirá la </w:t>
+              <w:t xml:space="preserve">En caso que el código sea de control no se abrirá la </w:t>
             </w:r>
             <w:proofErr w:type="gramStart"/>
             <w:r>
@@ -5835,14 +7878,7 @@
                 <w:sz w:val="12"/>
                 <w:szCs w:val="12"/>
               </w:rPr>
-              <w:t xml:space="preserve">DEBUG_ACTIVADO = </w:t>
-            </w:r>
-            <w:r>
-              <w:rPr>
-                <w:sz w:val="12"/>
-                <w:szCs w:val="12"/>
-              </w:rPr>
-              <w:t>1008</w:t>
+              <w:t>DEBUG_ACTIVADO = 1008</w:t>
             </w:r>
           </w:p>
           <w:p>
@@ -6107,9 +8143,11 @@
           <w:numId w:val="8"/>
         </w:numPr>
       </w:pPr>
+      <w:bookmarkStart w:id="19" w:name="_Toc518228243"/>
       <w:r>
         <w:t>Producto terminado</w:t>
       </w:r>
+      <w:bookmarkEnd w:id="19"/>
     </w:p>
     <w:p>
       <w:pPr>
@@ -6120,9 +8158,11 @@
         </w:numPr>
         <w:ind w:left="851"/>
       </w:pPr>
+      <w:bookmarkStart w:id="20" w:name="_Toc518228244"/>
       <w:r>
         <w:t>Sistema Embebido</w:t>
       </w:r>
+      <w:bookmarkEnd w:id="20"/>
     </w:p>
     <w:p/>
     <w:p>
@@ -6149,7 +8189,7 @@
                     <pic:cNvPicPr preferRelativeResize="0"/>
                   </pic:nvPicPr>
                   <pic:blipFill>
-                    <a:blip r:embed="rId14"/>
+                    <a:blip r:embed="rId17"/>
                     <a:srcRect r="17252"/>
                     <a:stretch>
                       <a:fillRect/>
@@ -6193,7 +8233,7 @@
                     <pic:cNvPicPr preferRelativeResize="0"/>
                   </pic:nvPicPr>
                   <pic:blipFill>
-                    <a:blip r:embed="rId15"/>
+                    <a:blip r:embed="rId18"/>
                     <a:srcRect/>
                     <a:stretch>
                       <a:fillRect/>
@@ -6239,7 +8279,7 @@
                     <pic:cNvPicPr preferRelativeResize="0"/>
                   </pic:nvPicPr>
                   <pic:blipFill>
-                    <a:blip r:embed="rId16"/>
+                    <a:blip r:embed="rId19"/>
                     <a:srcRect/>
                     <a:stretch>
                       <a:fillRect/>
@@ -6283,7 +8323,7 @@
                     <pic:cNvPicPr preferRelativeResize="0"/>
                   </pic:nvPicPr>
                   <pic:blipFill>
-                    <a:blip r:embed="rId17"/>
+                    <a:blip r:embed="rId20"/>
                     <a:srcRect/>
                     <a:stretch>
                       <a:fillRect/>
@@ -6320,9 +8360,11 @@
         </w:numPr>
         <w:ind w:left="851"/>
       </w:pPr>
+      <w:bookmarkStart w:id="21" w:name="_Toc518228245"/>
       <w:r>
         <w:t>Aplicación Android</w:t>
       </w:r>
+      <w:bookmarkEnd w:id="21"/>
     </w:p>
     <w:p>
       <w:pPr>
@@ -6347,7 +8389,7 @@
                     <pic:cNvPicPr preferRelativeResize="0"/>
                   </pic:nvPicPr>
                   <pic:blipFill>
-                    <a:blip r:embed="rId18"/>
+                    <a:blip r:embed="rId21"/>
                     <a:srcRect/>
                     <a:stretch>
                       <a:fillRect/>
@@ -6391,7 +8433,7 @@
                     <pic:cNvPicPr preferRelativeResize="0"/>
                   </pic:nvPicPr>
                   <pic:blipFill>
-                    <a:blip r:embed="rId19"/>
+                    <a:blip r:embed="rId22"/>
                     <a:srcRect/>
                     <a:stretch>
                       <a:fillRect/>
@@ -6438,7 +8480,7 @@
                     <pic:cNvPicPr preferRelativeResize="0"/>
                   </pic:nvPicPr>
                   <pic:blipFill>
-                    <a:blip r:embed="rId20"/>
+                    <a:blip r:embed="rId23"/>
                     <a:srcRect/>
                     <a:stretch>
                       <a:fillRect/>
@@ -6482,7 +8524,7 @@
                     <pic:cNvPicPr preferRelativeResize="0"/>
                   </pic:nvPicPr>
                   <pic:blipFill>
-                    <a:blip r:embed="rId21"/>
+                    <a:blip r:embed="rId24"/>
                     <a:srcRect/>
                     <a:stretch>
                       <a:fillRect/>
@@ -6526,7 +8568,7 @@
                     <pic:cNvPicPr preferRelativeResize="0"/>
                   </pic:nvPicPr>
                   <pic:blipFill>
-                    <a:blip r:embed="rId22"/>
+                    <a:blip r:embed="rId25"/>
                     <a:srcRect/>
                     <a:stretch>
                       <a:fillRect/>
@@ -6557,16 +8599,22 @@
           <w:numId w:val="8"/>
         </w:numPr>
       </w:pPr>
+      <w:bookmarkStart w:id="22" w:name="_Toc518228246"/>
       <w:r>
         <w:t>Enlace</w:t>
       </w:r>
-    </w:p>
-    <w:p/>
+      <w:bookmarkEnd w:id="22"/>
+    </w:p>
     <w:p>
       <w:pPr>
         <w:ind w:firstLine="360"/>
       </w:pPr>
-      <w:hyperlink r:id="rId23">
+    </w:p>
+    <w:p>
+      <w:pPr>
+        <w:ind w:firstLine="360"/>
+      </w:pPr>
+      <w:hyperlink r:id="rId26">
         <w:r>
           <w:rPr>
             <w:color w:val="3399FF"/>
@@ -6909,7 +8957,7 @@
   <w:abstractNum w:abstractNumId="3" w15:restartNumberingAfterBreak="0">
     <w:nsid w:val="1DCD0974"/>
     <w:multiLevelType w:val="multilevel"/>
-    <w:tmpl w:val="94FCEB00"/>
+    <w:tmpl w:val="E36C5564"/>
     <w:lvl w:ilvl="0">
       <w:start w:val="1"/>
       <w:numFmt w:val="decimal"/>
@@ -6919,7 +8967,7 @@
         <w:ind w:left="720" w:hanging="360"/>
       </w:pPr>
       <w:rPr>
-        <w:sz w:val="24"/>
+        <w:sz w:val="28"/>
         <w:szCs w:val="24"/>
       </w:rPr>
     </w:lvl>
@@ -8516,6 +10564,28 @@
       <w:szCs w:val="20"/>
     </w:rPr>
   </w:style>
+  <w:style w:type="paragraph" w:styleId="Ttulo7">
+    <w:name w:val="heading 7"/>
+    <w:basedOn w:val="Normal"/>
+    <w:next w:val="Normal"/>
+    <w:link w:val="Ttulo7Car"/>
+    <w:uiPriority w:val="9"/>
+    <w:unhideWhenUsed/>
+    <w:qFormat/>
+    <w:rsid w:val="008B28FD"/>
+    <w:pPr>
+      <w:keepNext/>
+      <w:keepLines/>
+      <w:spacing w:before="40" w:after="0"/>
+      <w:outlineLvl w:val="6"/>
+    </w:pPr>
+    <w:rPr>
+      <w:rFonts w:asciiTheme="majorHAnsi" w:eastAsiaTheme="majorEastAsia" w:hAnsiTheme="majorHAnsi" w:cstheme="majorBidi"/>
+      <w:i/>
+      <w:iCs/>
+      <w:color w:val="243F60" w:themeColor="accent1" w:themeShade="7F"/>
+    </w:rPr>
+  </w:style>
   <w:style w:type="character" w:default="1" w:styleId="Fuentedeprrafopredeter">
     <w:name w:val="Default Paragraph Font"/>
     <w:uiPriority w:val="1"/>
@@ -8595,9 +10665,7 @@
       <w:tblStyleRowBandSize w:val="1"/>
       <w:tblStyleColBandSize w:val="1"/>
       <w:tblCellMar>
-        <w:top w:w="0" w:type="dxa"/>
         <w:left w:w="108" w:type="dxa"/>
-        <w:bottom w:w="0" w:type="dxa"/>
         <w:right w:w="108" w:type="dxa"/>
       </w:tblCellMar>
     </w:tblPr>
@@ -8611,9 +10679,7 @@
       <w:tblStyleRowBandSize w:val="1"/>
       <w:tblStyleColBandSize w:val="1"/>
       <w:tblCellMar>
-        <w:top w:w="0" w:type="dxa"/>
         <w:left w:w="108" w:type="dxa"/>
-        <w:bottom w:w="0" w:type="dxa"/>
         <w:right w:w="108" w:type="dxa"/>
       </w:tblCellMar>
     </w:tblPr>
@@ -8636,6 +10702,87 @@
       <w:sz w:val="18"/>
       <w:szCs w:val="18"/>
     </w:rPr>
+  </w:style>
+  <w:style w:type="paragraph" w:styleId="TtuloTDC">
+    <w:name w:val="TOC Heading"/>
+    <w:basedOn w:val="Ttulo1"/>
+    <w:next w:val="Normal"/>
+    <w:uiPriority w:val="39"/>
+    <w:unhideWhenUsed/>
+    <w:qFormat/>
+    <w:rsid w:val="00244B4A"/>
+    <w:pPr>
+      <w:spacing w:before="240" w:line="259" w:lineRule="auto"/>
+      <w:outlineLvl w:val="9"/>
+    </w:pPr>
+    <w:rPr>
+      <w:rFonts w:asciiTheme="majorHAnsi" w:eastAsiaTheme="majorEastAsia" w:hAnsiTheme="majorHAnsi" w:cstheme="majorBidi"/>
+      <w:b w:val="0"/>
+      <w:color w:val="365F91" w:themeColor="accent1" w:themeShade="BF"/>
+      <w:sz w:val="32"/>
+      <w:szCs w:val="32"/>
+      <w:lang w:val="en-US"/>
+    </w:rPr>
+  </w:style>
+  <w:style w:type="paragraph" w:styleId="TDC1">
+    <w:name w:val="toc 1"/>
+    <w:basedOn w:val="Normal"/>
+    <w:next w:val="Normal"/>
+    <w:autoRedefine/>
+    <w:uiPriority w:val="39"/>
+    <w:unhideWhenUsed/>
+    <w:rsid w:val="00244B4A"/>
+    <w:pPr>
+      <w:spacing w:after="100"/>
+    </w:pPr>
+  </w:style>
+  <w:style w:type="paragraph" w:styleId="TDC2">
+    <w:name w:val="toc 2"/>
+    <w:basedOn w:val="Normal"/>
+    <w:next w:val="Normal"/>
+    <w:autoRedefine/>
+    <w:uiPriority w:val="39"/>
+    <w:unhideWhenUsed/>
+    <w:rsid w:val="00244B4A"/>
+    <w:pPr>
+      <w:spacing w:after="100"/>
+      <w:ind w:left="220"/>
+    </w:pPr>
+  </w:style>
+  <w:style w:type="character" w:styleId="Hipervnculo">
+    <w:name w:val="Hyperlink"/>
+    <w:basedOn w:val="Fuentedeprrafopredeter"/>
+    <w:uiPriority w:val="99"/>
+    <w:unhideWhenUsed/>
+    <w:rsid w:val="00244B4A"/>
+    <w:rPr>
+      <w:color w:val="0000FF" w:themeColor="hyperlink"/>
+      <w:u w:val="single"/>
+    </w:rPr>
+  </w:style>
+  <w:style w:type="character" w:customStyle="1" w:styleId="Ttulo7Car">
+    <w:name w:val="Título 7 Car"/>
+    <w:basedOn w:val="Fuentedeprrafopredeter"/>
+    <w:link w:val="Ttulo7"/>
+    <w:uiPriority w:val="9"/>
+    <w:rsid w:val="008B28FD"/>
+    <w:rPr>
+      <w:rFonts w:asciiTheme="majorHAnsi" w:eastAsiaTheme="majorEastAsia" w:hAnsiTheme="majorHAnsi" w:cstheme="majorBidi"/>
+      <w:i/>
+      <w:iCs/>
+      <w:color w:val="243F60" w:themeColor="accent1" w:themeShade="7F"/>
+    </w:rPr>
+  </w:style>
+  <w:style w:type="paragraph" w:styleId="Prrafodelista">
+    <w:name w:val="List Paragraph"/>
+    <w:basedOn w:val="Normal"/>
+    <w:uiPriority w:val="34"/>
+    <w:qFormat/>
+    <w:rsid w:val="00C70E87"/>
+    <w:pPr>
+      <w:ind w:left="720"/>
+      <w:contextualSpacing/>
+    </w:pPr>
   </w:style>
 </w:styles>
 </file>
@@ -8965,7 +11112,7 @@
 </file>
 
 <file path=customXml/itemProps1.xml><?xml version="1.0" encoding="utf-8"?>
-<ds:datastoreItem xmlns:ds="http://schemas.openxmlformats.org/officeDocument/2006/customXml" ds:itemID="{DB074BEF-53E8-45E1-9A78-A726DBF8ED38}">
+<ds:datastoreItem xmlns:ds="http://schemas.openxmlformats.org/officeDocument/2006/customXml" ds:itemID="{2DD08C96-C1F8-4720-800F-0C595F63B269}">
   <ds:schemaRefs>
     <ds:schemaRef ds:uri="http://schemas.openxmlformats.org/officeDocument/2006/bibliography"/>
   </ds:schemaRefs>

</xml_diff>